<commit_message>
CONVENIOS FINALIZADO SIGUE PRUEBA
</commit_message>
<xml_diff>
--- a/src/contratos/CONVENIO_FIRMA_DIGITAL.docx
+++ b/src/contratos/CONVENIO_FIRMA_DIGITAL.docx
@@ -84,15 +84,15 @@
           <w:sz w:val="22"/>
           <w:szCs w:val="22"/>
         </w:rPr>
-        <w:t xml:space="preserve">INMOBILIARIA EJEMPLO S.A.S.</w:t>
-      </w:r>
-      <w:r>
-        <w:rPr>
-          <w:rFonts w:ascii="Arial MT" w:cs="Arial MT" w:eastAsia="Arial MT" w:hAnsi="Arial MT"/>
-          <w:sz w:val="22"/>
-          <w:szCs w:val="22"/>
-        </w:rPr>
-        <w:t xml:space="preserve"> Persona jurídica debidamente constituida y con domicilio en la ciudad de BOGOTÁ D.C., identificada con el NIT No. 900.123.456 representada legalmente por CARLOS persona mayor de edad, domiciliado y residente en BOGOTÁ D.C., identificado con la cédula de ciudadanía No. 1.234.567.890 y quien para todos los efectos legales del presente convenio suministra el correo electrónico PINILLAMONTOYAJUANDIEGO@GMAIL.COM y que para los efectos de este convenio se llamará simplemente </w:t>
+        <w:t xml:space="preserve">JUAN DIEGO PINILLA MONTOYA</w:t>
+      </w:r>
+      <w:r>
+        <w:rPr>
+          <w:rFonts w:ascii="Arial MT" w:cs="Arial MT" w:eastAsia="Arial MT" w:hAnsi="Arial MT"/>
+          <w:sz w:val="22"/>
+          <w:szCs w:val="22"/>
+        </w:rPr>
+        <w:t xml:space="preserve"> Persona natural debidamente constituida y con domicilio en la ciudad de MEDELLÍN, identificada con la C.C. No. 1.029.384.756 y quien para todos los efectos legales del presente convenio suministra el correo electrónico undefined y que para los efectos de este convenio se llamará simplemente </w:t>
       </w:r>
       <w:r>
         <w:rPr>
@@ -1576,6 +1576,1205 @@
         <w:br/>
       </w:r>
     </w:p>
+    <w:p>
+      <w:pPr>
+        <w:spacing w:before="0" w:after="0" w:line="240"/>
+        <w:jc w:val="both"/>
+      </w:pPr>
+      <w:r>
+        <w:rPr>
+          <w:rFonts w:ascii="Arial MT" w:cs="Arial MT" w:eastAsia="Arial MT" w:hAnsi="Arial MT"/>
+          <w:b/>
+          <w:bCs/>
+          <w:color w:val="000000"/>
+          <w:sz w:val="22"/>
+          <w:szCs w:val="22"/>
+          <w:u w:val="single"/>
+        </w:rPr>
+        <w:t xml:space="preserve">QUINTA. FACTURACIÓN:</w:t>
+      </w:r>
+      <w:r>
+        <w:rPr>
+          <w:rFonts w:ascii="Arial MT" w:cs="Arial MT" w:eastAsia="Arial MT" w:hAnsi="Arial MT"/>
+          <w:sz w:val="22"/>
+          <w:szCs w:val="22"/>
+        </w:rPr>
+        <w:t xml:space="preserve"> La factura por las firmas digitales y los servicios adicionales consumidos se enviará mensualmente a LA INMOBILIARIA con un detalle de los usos realizados. Las tarifas establecidas para la firma digital y para los servicios adicionales se incrementarán anualmente con el incremento del Índice de Precios al Consumidor certificado por el DANE.</w:t>
+      </w:r>
+    </w:p>
+    <w:p/>
+    <w:p>
+      <w:pPr>
+        <w:spacing w:before="0" w:after="0" w:line="240"/>
+        <w:jc w:val="both"/>
+      </w:pPr>
+      <w:r>
+        <w:rPr>
+          <w:rFonts w:ascii="Arial MT" w:cs="Arial MT" w:eastAsia="Arial MT" w:hAnsi="Arial MT"/>
+          <w:b/>
+          <w:bCs/>
+          <w:color w:val="000000"/>
+          <w:sz w:val="22"/>
+          <w:szCs w:val="22"/>
+          <w:u w:val="single"/>
+        </w:rPr>
+        <w:t xml:space="preserve">SEXTA. VIGENCIA DEL CONVENIO.</w:t>
+      </w:r>
+      <w:r>
+        <w:rPr>
+          <w:rFonts w:ascii="Arial MT" w:cs="Arial MT" w:eastAsia="Arial MT" w:hAnsi="Arial MT"/>
+          <w:sz w:val="22"/>
+          <w:szCs w:val="22"/>
+        </w:rPr>
+        <w:t xml:space="preserve"> Doce (12) meses contados a partir de la firma del presente convenio. Este convenio se prorrogará automáticamente anualmente y las tarifas se incrementarán en una proporción igual al aumento del IPC del año inmediatamente anterior.</w:t>
+      </w:r>
+    </w:p>
+    <w:p/>
+    <w:p>
+      <w:pPr>
+        <w:spacing w:before="0" w:after="0" w:line="240"/>
+        <w:jc w:val="both"/>
+      </w:pPr>
+      <w:r>
+        <w:rPr>
+          <w:rFonts w:ascii="Arial MT" w:cs="Arial MT" w:eastAsia="Arial MT" w:hAnsi="Arial MT"/>
+          <w:b/>
+          <w:bCs/>
+          <w:color w:val="000000"/>
+          <w:sz w:val="22"/>
+          <w:szCs w:val="22"/>
+          <w:u w:val="single"/>
+        </w:rPr>
+        <w:t xml:space="preserve">SÉPTIMA. CLAUSULA RESOLUTORIA EXPRESA:</w:t>
+      </w:r>
+      <w:r>
+        <w:rPr>
+          <w:rFonts w:ascii="Arial MT" w:cs="Arial MT" w:eastAsia="Arial MT" w:hAnsi="Arial MT"/>
+          <w:sz w:val="22"/>
+          <w:szCs w:val="22"/>
+        </w:rPr>
+        <w:t xml:space="preserve"> Este convenio comercial dejará de tener efectos en los siguientes eventos:</w:t>
+      </w:r>
+    </w:p>
+    <w:p/>
+    <w:p>
+      <w:pPr>
+        <w:pStyle w:val="ListParagraph"/>
+        <w:numPr>
+          <w:ilvl w:val="0"/>
+          <w:numId w:val="4"/>
+        </w:numPr>
+        <w:spacing w:before="0" w:after="0" w:line="240"/>
+        <w:jc w:val="both"/>
+      </w:pPr>
+      <w:r>
+        <w:rPr>
+          <w:rFonts w:ascii="Arial MT" w:cs="Arial MT" w:eastAsia="Arial MT" w:hAnsi="Arial MT"/>
+          <w:sz w:val="22"/>
+          <w:szCs w:val="22"/>
+        </w:rPr>
+        <w:t xml:space="preserve">En el evento que el CONTRATO DE FIANZA COLECTIVA se termine por cualquiera de las causas señaladas en el contrato celebrado o en REGLAMENTO DE FIANZA dispuesto por AFFI S.A.S.</w:t>
+      </w:r>
+    </w:p>
+    <w:p/>
+    <w:p>
+      <w:pPr>
+        <w:pStyle w:val="ListParagraph"/>
+        <w:numPr>
+          <w:ilvl w:val="0"/>
+          <w:numId w:val="4"/>
+        </w:numPr>
+        <w:spacing w:before="0" w:after="0" w:line="240"/>
+        <w:jc w:val="both"/>
+      </w:pPr>
+      <w:r>
+        <w:rPr>
+          <w:rFonts w:ascii="Arial MT" w:cs="Arial MT" w:eastAsia="Arial MT" w:hAnsi="Arial MT"/>
+          <w:sz w:val="22"/>
+          <w:szCs w:val="22"/>
+        </w:rPr>
+        <w:t xml:space="preserve">Por incumplimiento en los acuerdos comerciales establecidos entre AFFI y </w:t>
+      </w:r>
+      <w:r>
+        <w:rPr>
+          <w:rFonts w:ascii="Arial MT" w:cs="Arial MT" w:eastAsia="Arial MT" w:hAnsi="Arial MT"/>
+          <w:b/>
+          <w:bCs/>
+          <w:sz w:val="22"/>
+          <w:szCs w:val="22"/>
+        </w:rPr>
+        <w:t xml:space="preserve">LA INMOBILIARIA</w:t>
+      </w:r>
+      <w:r>
+        <w:rPr>
+          <w:rFonts w:ascii="Arial MT" w:cs="Arial MT" w:eastAsia="Arial MT" w:hAnsi="Arial MT"/>
+          <w:sz w:val="22"/>
+          <w:szCs w:val="22"/>
+        </w:rPr>
+        <w:t xml:space="preserve">.</w:t>
+      </w:r>
+    </w:p>
+    <w:p/>
+    <w:p>
+      <w:pPr>
+        <w:pStyle w:val="ListParagraph"/>
+        <w:numPr>
+          <w:ilvl w:val="0"/>
+          <w:numId w:val="4"/>
+        </w:numPr>
+        <w:spacing w:before="0" w:after="0" w:line="240"/>
+        <w:jc w:val="both"/>
+      </w:pPr>
+      <w:r>
+        <w:rPr>
+          <w:rFonts w:ascii="Arial MT" w:cs="Arial MT" w:eastAsia="Arial MT" w:hAnsi="Arial MT"/>
+          <w:sz w:val="22"/>
+          <w:szCs w:val="22"/>
+        </w:rPr>
+        <w:t xml:space="preserve">Por decisión unilateral de AFFI comunicada a </w:t>
+      </w:r>
+      <w:r>
+        <w:rPr>
+          <w:rFonts w:ascii="Arial MT" w:cs="Arial MT" w:eastAsia="Arial MT" w:hAnsi="Arial MT"/>
+          <w:b/>
+          <w:bCs/>
+          <w:sz w:val="22"/>
+          <w:szCs w:val="22"/>
+        </w:rPr>
+        <w:t xml:space="preserve">LA INMOBILIARIA</w:t>
+      </w:r>
+      <w:r>
+        <w:rPr>
+          <w:rFonts w:ascii="Arial MT" w:cs="Arial MT" w:eastAsia="Arial MT" w:hAnsi="Arial MT"/>
+          <w:sz w:val="22"/>
+          <w:szCs w:val="22"/>
+        </w:rPr>
+        <w:t xml:space="preserve"> con dos meses calendario de anticipación.</w:t>
+      </w:r>
+    </w:p>
+    <w:p/>
+    <w:p>
+      <w:pPr>
+        <w:spacing w:before="0" w:after="0" w:line="240"/>
+        <w:jc w:val="both"/>
+      </w:pPr>
+      <w:r>
+        <w:rPr>
+          <w:rFonts w:ascii="Arial MT" w:cs="Arial MT" w:eastAsia="Arial MT" w:hAnsi="Arial MT"/>
+          <w:b/>
+          <w:bCs/>
+          <w:color w:val="000000"/>
+          <w:sz w:val="22"/>
+          <w:szCs w:val="22"/>
+          <w:u w:val="single"/>
+        </w:rPr>
+        <w:t xml:space="preserve">OCTAVA. CAPACITACIÓN DE LA PLATAFORMA Y COMPROMISOS DE LA INMOBILIARIA:</w:t>
+      </w:r>
+      <w:r>
+        <w:rPr>
+          <w:rFonts w:ascii="Arial MT" w:cs="Arial MT" w:eastAsia="Arial MT" w:hAnsi="Arial MT"/>
+          <w:sz w:val="22"/>
+          <w:szCs w:val="22"/>
+        </w:rPr>
+        <w:t xml:space="preserve"> Se procederá a CAPACITAR EN EL USO DE LA PLATAFORMA a los funcionarios de </w:t>
+      </w:r>
+      <w:r>
+        <w:rPr>
+          <w:rFonts w:ascii="Arial MT" w:cs="Arial MT" w:eastAsia="Arial MT" w:hAnsi="Arial MT"/>
+          <w:b/>
+          <w:bCs/>
+          <w:sz w:val="22"/>
+          <w:szCs w:val="22"/>
+        </w:rPr>
+        <w:t xml:space="preserve">LA INMOBILIARIA</w:t>
+      </w:r>
+      <w:r>
+        <w:rPr>
+          <w:rFonts w:ascii="Arial MT" w:cs="Arial MT" w:eastAsia="Arial MT" w:hAnsi="Arial MT"/>
+          <w:sz w:val="22"/>
+          <w:szCs w:val="22"/>
+        </w:rPr>
+        <w:t xml:space="preserve">. Será responsabilidad de LA INMOBILIARIA en forma exclusiva que sus funcionarios acudan a la capacitación y aprendan el correcto manejo de la plataforma. Es preciso señalar que existe en la PLATAFORMA varias formas de VERIFICACION DE LA IDENTIDAD. Para todos los efectos contractuales, en el ARTICULO SEGUNDO de este CONVENIO se ha señalado cuáles deben usar los funcionarios de la INMOBILIARIA frente a los CONTRATOS DE ARRENDAMIENTO que se afianzaran con AFFI S.A.S.</w:t>
+      </w:r>
+    </w:p>
+    <w:p/>
+    <w:p>
+      <w:pPr>
+        <w:spacing w:before="0" w:after="0" w:line="240"/>
+        <w:jc w:val="both"/>
+      </w:pPr>
+      <w:r>
+        <w:rPr>
+          <w:rFonts w:ascii="Arial MT" w:cs="Arial MT" w:eastAsia="Arial MT" w:hAnsi="Arial MT"/>
+          <w:sz w:val="22"/>
+          <w:szCs w:val="22"/>
+        </w:rPr>
+        <w:t xml:space="preserve">Adicionalmente, </w:t>
+      </w:r>
+      <w:r>
+        <w:rPr>
+          <w:rFonts w:ascii="Arial MT" w:cs="Arial MT" w:eastAsia="Arial MT" w:hAnsi="Arial MT"/>
+          <w:b/>
+          <w:bCs/>
+          <w:color w:val="000000"/>
+          <w:sz w:val="22"/>
+          <w:szCs w:val="22"/>
+          <w:u w:val="single"/>
+        </w:rPr>
+        <w:t xml:space="preserve">LA INMOBILIARIA</w:t>
+      </w:r>
+      <w:r>
+        <w:rPr>
+          <w:rFonts w:ascii="Arial MT" w:cs="Arial MT" w:eastAsia="Arial MT" w:hAnsi="Arial MT"/>
+          <w:sz w:val="22"/>
+          <w:szCs w:val="22"/>
+        </w:rPr>
+        <w:t xml:space="preserve"> se compromete a:</w:t>
+      </w:r>
+    </w:p>
+    <w:p/>
+    <w:p>
+      <w:pPr>
+        <w:pStyle w:val="ListParagraph"/>
+        <w:numPr>
+          <w:ilvl w:val="0"/>
+          <w:numId w:val="5"/>
+        </w:numPr>
+        <w:spacing w:before="0" w:after="0" w:line="240"/>
+        <w:jc w:val="both"/>
+      </w:pPr>
+      <w:r>
+        <w:rPr>
+          <w:rFonts w:ascii="Arial MT" w:cs="Arial MT" w:eastAsia="Arial MT" w:hAnsi="Arial MT"/>
+          <w:sz w:val="22"/>
+          <w:szCs w:val="22"/>
+        </w:rPr>
+        <w:t xml:space="preserve">Asignar tiempo de los usuarios que recibirán el entrenamiento necesario para la implementación exitosa.</w:t>
+      </w:r>
+    </w:p>
+    <w:p/>
+    <w:p>
+      <w:pPr>
+        <w:pStyle w:val="ListParagraph"/>
+        <w:numPr>
+          <w:ilvl w:val="0"/>
+          <w:numId w:val="5"/>
+        </w:numPr>
+        <w:spacing w:before="0" w:after="0" w:line="240"/>
+        <w:jc w:val="both"/>
+      </w:pPr>
+      <w:r>
+        <w:rPr>
+          <w:rFonts w:ascii="Arial MT" w:cs="Arial MT" w:eastAsia="Arial MT" w:hAnsi="Arial MT"/>
+          <w:sz w:val="22"/>
+          <w:szCs w:val="22"/>
+        </w:rPr>
+        <w:t xml:space="preserve">Poner a disposición de los usuarios los equipos y elementos necesarios para el correcto funcionamiento de la plataforma.</w:t>
+      </w:r>
+    </w:p>
+    <w:p/>
+    <w:p>
+      <w:pPr>
+        <w:pStyle w:val="ListParagraph"/>
+        <w:numPr>
+          <w:ilvl w:val="0"/>
+          <w:numId w:val="5"/>
+        </w:numPr>
+        <w:spacing w:before="0" w:after="0" w:line="240"/>
+        <w:jc w:val="both"/>
+      </w:pPr>
+      <w:r>
+        <w:rPr>
+          <w:rFonts w:ascii="Arial MT" w:cs="Arial MT" w:eastAsia="Arial MT" w:hAnsi="Arial MT"/>
+          <w:sz w:val="22"/>
+          <w:szCs w:val="22"/>
+        </w:rPr>
+        <w:t xml:space="preserve">Manejar y hacer buen   uso de   la   cuenta    de    usuario    suministrada por AFFI S.A.S. </w:t>
+      </w:r>
+      <w:r>
+        <w:rPr>
+          <w:rFonts w:ascii="Arial MT" w:cs="Arial MT" w:eastAsia="Arial MT" w:hAnsi="Arial MT"/>
+          <w:b/>
+          <w:bCs/>
+          <w:sz w:val="22"/>
+          <w:szCs w:val="22"/>
+        </w:rPr>
+        <w:t xml:space="preserve">LA INMOBILIARIA</w:t>
+      </w:r>
+      <w:r>
+        <w:rPr>
+          <w:rFonts w:ascii="Arial MT" w:cs="Arial MT" w:eastAsia="Arial MT" w:hAnsi="Arial MT"/>
+          <w:sz w:val="22"/>
+          <w:szCs w:val="22"/>
+        </w:rPr>
+        <w:t xml:space="preserve"> no permitirá su utilización por parte de terceras personas.</w:t>
+      </w:r>
+    </w:p>
+    <w:p/>
+    <w:p>
+      <w:pPr>
+        <w:pStyle w:val="ListParagraph"/>
+        <w:numPr>
+          <w:ilvl w:val="0"/>
+          <w:numId w:val="5"/>
+        </w:numPr>
+        <w:spacing w:before="0" w:after="0" w:line="240"/>
+        <w:jc w:val="both"/>
+      </w:pPr>
+      <w:r>
+        <w:rPr>
+          <w:rFonts w:ascii="Arial MT" w:cs="Arial MT" w:eastAsia="Arial MT" w:hAnsi="Arial MT"/>
+          <w:sz w:val="22"/>
+          <w:szCs w:val="22"/>
+        </w:rPr>
+        <w:t xml:space="preserve">Utilizar la plataforma conforme a las estipulaciones previstas en el presente acuerdo y los demás términos y condiciones, y políticas establecidas por parte de AUTENTIC SIGN que le serán entregadas a </w:t>
+      </w:r>
+      <w:r>
+        <w:rPr>
+          <w:rFonts w:ascii="Arial MT" w:cs="Arial MT" w:eastAsia="Arial MT" w:hAnsi="Arial MT"/>
+          <w:b/>
+          <w:bCs/>
+          <w:sz w:val="22"/>
+          <w:szCs w:val="22"/>
+        </w:rPr>
+        <w:t xml:space="preserve">LA INMOBILIARIA</w:t>
+      </w:r>
+      <w:r>
+        <w:rPr>
+          <w:rFonts w:ascii="Arial MT" w:cs="Arial MT" w:eastAsia="Arial MT" w:hAnsi="Arial MT"/>
+          <w:sz w:val="22"/>
+          <w:szCs w:val="22"/>
+        </w:rPr>
+        <w:t xml:space="preserve"> por parte de AFFI S.A.S.</w:t>
+      </w:r>
+    </w:p>
+    <w:p/>
+    <w:p>
+      <w:pPr>
+        <w:pStyle w:val="ListParagraph"/>
+        <w:numPr>
+          <w:ilvl w:val="0"/>
+          <w:numId w:val="5"/>
+        </w:numPr>
+        <w:spacing w:before="0" w:after="0" w:line="240"/>
+        <w:jc w:val="both"/>
+      </w:pPr>
+      <w:r>
+        <w:rPr>
+          <w:rFonts w:ascii="Arial MT" w:cs="Arial MT" w:eastAsia="Arial MT" w:hAnsi="Arial MT"/>
+          <w:sz w:val="22"/>
+          <w:szCs w:val="22"/>
+        </w:rPr>
+        <w:t xml:space="preserve">Responder por todos los perjuicios que pueda causar a AUTENTIC SIGN o a terceros derivados del uso inadecuado de la cuenta de usuario y mantendrá indemne a AUTENTIC SIGN frente a cualquier reclamación que se presente con ocasión de dichos actos.</w:t>
+      </w:r>
+    </w:p>
+    <w:p/>
+    <w:p>
+      <w:pPr>
+        <w:spacing w:before="0" w:after="0" w:line="240"/>
+        <w:jc w:val="both"/>
+      </w:pPr>
+      <w:r>
+        <w:rPr>
+          <w:rFonts w:ascii="Arial MT" w:cs="Arial MT" w:eastAsia="Arial MT" w:hAnsi="Arial MT"/>
+          <w:b/>
+          <w:bCs/>
+          <w:color w:val="000000"/>
+          <w:sz w:val="22"/>
+          <w:szCs w:val="22"/>
+          <w:u w:val="single"/>
+        </w:rPr>
+        <w:t xml:space="preserve">NOVENA. EMISION DE CERTIFICADO DE FIRMA DIGITAL:</w:t>
+      </w:r>
+      <w:r>
+        <w:rPr>
+          <w:rFonts w:ascii="Arial MT" w:cs="Arial MT" w:eastAsia="Arial MT" w:hAnsi="Arial MT"/>
+          <w:sz w:val="22"/>
+          <w:szCs w:val="22"/>
+        </w:rPr>
+        <w:t xml:space="preserve"> En el evento en que </w:t>
+      </w:r>
+      <w:r>
+        <w:rPr>
+          <w:rFonts w:ascii="Arial MT" w:cs="Arial MT" w:eastAsia="Arial MT" w:hAnsi="Arial MT"/>
+          <w:b/>
+          <w:bCs/>
+          <w:sz w:val="22"/>
+          <w:szCs w:val="22"/>
+        </w:rPr>
+        <w:t xml:space="preserve">LA INMOBILIARIA</w:t>
+      </w:r>
+      <w:r>
+        <w:rPr>
+          <w:rFonts w:ascii="Arial MT" w:cs="Arial MT" w:eastAsia="Arial MT" w:hAnsi="Arial MT"/>
+          <w:sz w:val="22"/>
+          <w:szCs w:val="22"/>
+        </w:rPr>
+        <w:t xml:space="preserve"> requiera la emisión de un certificado de firma digital, independientemente de su duración, dicho certificado será emitido por la entidad de  certificación digital abierta debidamente autorizada en Colombia para la emisión de este tipo de certificados y acreditada por parte del Organismo Nacional de Acreditación de Colombia - ONAC con la cual AUTENTIC SIGN tenga convenio al costo que cause la entidad de certificación digital.</w:t>
+      </w:r>
+    </w:p>
+    <w:p/>
+    <w:p>
+      <w:pPr>
+        <w:spacing w:before="0" w:after="0" w:line="240"/>
+        <w:jc w:val="both"/>
+      </w:pPr>
+      <w:r>
+        <w:rPr>
+          <w:rFonts w:ascii="Arial MT" w:cs="Arial MT" w:eastAsia="Arial MT" w:hAnsi="Arial MT"/>
+          <w:b/>
+          <w:bCs/>
+          <w:color w:val="000000"/>
+          <w:sz w:val="22"/>
+          <w:szCs w:val="22"/>
+          <w:u w:val="single"/>
+        </w:rPr>
+        <w:t xml:space="preserve">DÉCIMA. RESPONSABILIDAD DE AFFI S.A.S:</w:t>
+      </w:r>
+      <w:r>
+        <w:rPr>
+          <w:rFonts w:ascii="Arial MT" w:cs="Arial MT" w:eastAsia="Arial MT" w:hAnsi="Arial MT"/>
+          <w:sz w:val="22"/>
+          <w:szCs w:val="22"/>
+        </w:rPr>
+        <w:t xml:space="preserve"> AFFI S.A.S. permitirá el uso de la PLATAFORMA que ha adquirido de AUTENTIC SIGN y ese es su UNICO COMPROMISO Y OBLIGACION en este CONVENIO. Por lo tanto y si la PLATAFORMA tiene deficiencias o errores, esta será responsabilidad de AUTENTIC SIGN y cualquier reclamo sobre el particular deberá hacerse a dicha entidad por intermedio de AFFI S.A.S.</w:t>
+      </w:r>
+    </w:p>
+    <w:p/>
+    <w:p>
+      <w:pPr>
+        <w:spacing w:before="0" w:after="0" w:line="240"/>
+        <w:jc w:val="both"/>
+      </w:pPr>
+      <w:r>
+        <w:rPr>
+          <w:rFonts w:ascii="Arial MT" w:cs="Arial MT" w:eastAsia="Arial MT" w:hAnsi="Arial MT"/>
+          <w:b/>
+          <w:bCs/>
+          <w:color w:val="000000"/>
+          <w:sz w:val="22"/>
+          <w:szCs w:val="22"/>
+          <w:u w:val="single"/>
+        </w:rPr>
+        <w:t xml:space="preserve">DÉCIMA PRIMERA SOPORTE TECNICO:</w:t>
+      </w:r>
+      <w:r>
+        <w:rPr>
+          <w:rFonts w:ascii="Arial MT" w:cs="Arial MT" w:eastAsia="Arial MT" w:hAnsi="Arial MT"/>
+          <w:sz w:val="22"/>
+          <w:szCs w:val="22"/>
+        </w:rPr>
+        <w:t xml:space="preserve"> El servicio de soporte técnico se prestará durante  la vigencia del convenio por parte de AUTENTIC SIGN. El soporte técnico será prestado única y exclusivamente en asuntos relacionados con la funcionalidad de AUTENTIC SIGN. El soporte no cubre la solución de asuntos relacionados con fallas en los equipos, fallas de conexión a internet, y en general, asuntos no relacionados con la programación de AUTENTIC SIGN. </w:t>
+      </w:r>
+    </w:p>
+    <w:p/>
+    <w:p>
+      <w:pPr>
+        <w:spacing w:before="0" w:after="0" w:line="240"/>
+        <w:jc w:val="both"/>
+      </w:pPr>
+      <w:r>
+        <w:rPr>
+          <w:rFonts w:ascii="Arial MT" w:cs="Arial MT" w:eastAsia="Arial MT" w:hAnsi="Arial MT"/>
+          <w:b/>
+          <w:bCs/>
+          <w:color w:val="000000"/>
+          <w:sz w:val="22"/>
+          <w:szCs w:val="22"/>
+          <w:u w:val="single"/>
+        </w:rPr>
+        <w:t xml:space="preserve">DÉCIMA SEGUNDA. TITULARIDAD / PROPIEDAD INTELECTUAL:</w:t>
+      </w:r>
+      <w:r>
+        <w:rPr>
+          <w:rFonts w:ascii="Arial MT" w:cs="Arial MT" w:eastAsia="Arial MT" w:hAnsi="Arial MT"/>
+          <w:b/>
+          <w:bCs/>
+          <w:sz w:val="22"/>
+          <w:szCs w:val="22"/>
+        </w:rPr>
+        <w:t xml:space="preserve"> LA INMOBILIARIA</w:t>
+      </w:r>
+      <w:r>
+        <w:rPr>
+          <w:rFonts w:ascii="Arial MT" w:cs="Arial MT" w:eastAsia="Arial MT" w:hAnsi="Arial MT"/>
+          <w:sz w:val="22"/>
+          <w:szCs w:val="22"/>
+        </w:rPr>
+        <w:t xml:space="preserve"> no adquirirá la propiedad sobre AUTENTIC SIGN, ni cualquier otro software de propiedad de AUTENTIC SIGN y no podrá utilizarlo para fines distintos a los previstos en el presente convenio. LA INMOBILIARIA reconoce que AUTENTIC SIGN es el único titular de derechos de autor sobre AUTENTIC SIGN. Así mismo, AFFI S.A.S. reconoce que la titularidad de los derechos de autor sobre la información y los contenidos generados y/o registrados por </w:t>
+      </w:r>
+      <w:r>
+        <w:rPr>
+          <w:rFonts w:ascii="Arial MT" w:cs="Arial MT" w:eastAsia="Arial MT" w:hAnsi="Arial MT"/>
+          <w:b/>
+          <w:bCs/>
+          <w:sz w:val="22"/>
+          <w:szCs w:val="22"/>
+        </w:rPr>
+        <w:t xml:space="preserve">LA INMOBILIARIA</w:t>
+      </w:r>
+      <w:r>
+        <w:rPr>
+          <w:rFonts w:ascii="Arial MT" w:cs="Arial MT" w:eastAsia="Arial MT" w:hAnsi="Arial MT"/>
+          <w:sz w:val="22"/>
+          <w:szCs w:val="22"/>
+        </w:rPr>
+        <w:t xml:space="preserve"> (a través de sus Usuarios) dentro de AUTENTIC SIGN pertenece de forma exclusiva a </w:t>
+      </w:r>
+      <w:r>
+        <w:rPr>
+          <w:rFonts w:ascii="Arial MT" w:cs="Arial MT" w:eastAsia="Arial MT" w:hAnsi="Arial MT"/>
+          <w:b/>
+          <w:bCs/>
+          <w:sz w:val="22"/>
+          <w:szCs w:val="22"/>
+        </w:rPr>
+        <w:t xml:space="preserve">LA INMOBILIARIA</w:t>
+      </w:r>
+      <w:r>
+        <w:rPr>
+          <w:rFonts w:ascii="Arial MT" w:cs="Arial MT" w:eastAsia="Arial MT" w:hAnsi="Arial MT"/>
+          <w:sz w:val="22"/>
+          <w:szCs w:val="22"/>
+        </w:rPr>
+        <w:t xml:space="preserve">.</w:t>
+      </w:r>
+    </w:p>
+    <w:p/>
+    <w:p>
+      <w:pPr>
+        <w:spacing w:before="0" w:after="0" w:line="240"/>
+        <w:jc w:val="both"/>
+      </w:pPr>
+      <w:r>
+        <w:rPr>
+          <w:rFonts w:ascii="Arial MT" w:cs="Arial MT" w:eastAsia="Arial MT" w:hAnsi="Arial MT"/>
+          <w:sz w:val="22"/>
+          <w:szCs w:val="22"/>
+        </w:rPr>
+        <w:t xml:space="preserve">Queda claro para </w:t>
+      </w:r>
+      <w:r>
+        <w:rPr>
+          <w:rFonts w:ascii="Arial MT" w:cs="Arial MT" w:eastAsia="Arial MT" w:hAnsi="Arial MT"/>
+          <w:b/>
+          <w:bCs/>
+          <w:sz w:val="22"/>
+          <w:szCs w:val="22"/>
+        </w:rPr>
+        <w:t xml:space="preserve">LA INMOBILIARIA</w:t>
+      </w:r>
+      <w:r>
+        <w:rPr>
+          <w:rFonts w:ascii="Arial MT" w:cs="Arial MT" w:eastAsia="Arial MT" w:hAnsi="Arial MT"/>
+          <w:sz w:val="22"/>
+          <w:szCs w:val="22"/>
+        </w:rPr>
+        <w:t xml:space="preserve"> que AFFI S.A.S. le está permitiendo el uso de la PLATAFORMA AUTENTIC SIGN, pero que AUTENTIC SIGN ostenta y conservará todos los derechos de propiedad intelectual, industrial o cualesquiera otros; AUTENTIC SIGN no podrá ser objeto de modificación, copia, alteración, reproducción, adaptación o traducción por parte de </w:t>
+      </w:r>
+      <w:r>
+        <w:rPr>
+          <w:rFonts w:ascii="Arial MT" w:cs="Arial MT" w:eastAsia="Arial MT" w:hAnsi="Arial MT"/>
+          <w:b/>
+          <w:bCs/>
+          <w:sz w:val="22"/>
+          <w:szCs w:val="22"/>
+        </w:rPr>
+        <w:t xml:space="preserve">LA INMOBILIARIA</w:t>
+      </w:r>
+      <w:r>
+        <w:rPr>
+          <w:rFonts w:ascii="Arial MT" w:cs="Arial MT" w:eastAsia="Arial MT" w:hAnsi="Arial MT"/>
+          <w:sz w:val="22"/>
+          <w:szCs w:val="22"/>
+        </w:rPr>
+        <w:t xml:space="preserve"> (incluidos los Usuarios). La estructura, características, códigos, métodos de trabajo, sistemas de información, herramientas de desarrollo, know-how, metodologías, procesos, tecnologías o algoritmos de AUTENTIC SIGN son propiedad protegida, incluidos aquellos que se desarrollen en la etapa de implementación (programación), y están regulados por las normas colombianas e internacionales de propiedad intelectual e industrial.</w:t>
+      </w:r>
+    </w:p>
+    <w:p/>
+    <w:p>
+      <w:pPr>
+        <w:spacing w:before="0" w:after="0" w:line="240"/>
+        <w:jc w:val="both"/>
+      </w:pPr>
+      <w:r>
+        <w:rPr>
+          <w:rFonts w:ascii="Arial MT" w:cs="Arial MT" w:eastAsia="Arial MT" w:hAnsi="Arial MT"/>
+          <w:sz w:val="22"/>
+          <w:szCs w:val="22"/>
+        </w:rPr>
+        <w:t xml:space="preserve">En consecuencia, queda terminantemente prohibido cualquier uso por </w:t>
+      </w:r>
+      <w:r>
+        <w:rPr>
+          <w:rFonts w:ascii="Arial MT" w:cs="Arial MT" w:eastAsia="Arial MT" w:hAnsi="Arial MT"/>
+          <w:b/>
+          <w:bCs/>
+          <w:sz w:val="22"/>
+          <w:szCs w:val="22"/>
+        </w:rPr>
+        <w:t xml:space="preserve">LA INMOBILIARIA</w:t>
+      </w:r>
+      <w:r>
+        <w:rPr>
+          <w:rFonts w:ascii="Arial MT" w:cs="Arial MT" w:eastAsia="Arial MT" w:hAnsi="Arial MT"/>
+          <w:sz w:val="22"/>
+          <w:szCs w:val="22"/>
+        </w:rPr>
+        <w:t xml:space="preserve"> de AUTENTIC SIGN que se realice sin la autorización expresa y por escrito de AFFI S.A.S. Y/O AUTENTIC SIGN, incluida su explotación, reproducción, difusión, transformación, distribución, transmisión por cualquier medio, posterior publicación, exhibición, comunicación pública o representación total o parcial, las cuales, de producirse, constituirán infracciones de los derechos de propiedad intelectual o industrial de AUTENTIC SIGN, sancionadas por la legislación vigente.</w:t>
+      </w:r>
+    </w:p>
+    <w:p/>
+    <w:p>
+      <w:pPr>
+        <w:spacing w:before="0" w:after="0" w:line="240"/>
+        <w:jc w:val="both"/>
+      </w:pPr>
+      <w:r>
+        <w:rPr>
+          <w:rFonts w:ascii="Arial MT" w:cs="Arial MT" w:eastAsia="Arial MT" w:hAnsi="Arial MT"/>
+          <w:b/>
+          <w:bCs/>
+          <w:sz w:val="22"/>
+          <w:szCs w:val="22"/>
+          <w:u w:val="single"/>
+        </w:rPr>
+        <w:t xml:space="preserve">DÉCIMA TERCERA. EXONERACIÓN DE RESPONSABILIDAD:</w:t>
+      </w:r>
+      <w:r>
+        <w:rPr>
+          <w:rFonts w:ascii="Arial MT" w:cs="Arial MT" w:eastAsia="Arial MT" w:hAnsi="Arial MT"/>
+          <w:sz w:val="22"/>
+          <w:szCs w:val="22"/>
+        </w:rPr>
+        <w:t xml:space="preserve"> AFFI S.A.S. e igualmente, AUTENTIC SIGN no serán en ningún caso responsables por:</w:t>
+      </w:r>
+    </w:p>
+    <w:p/>
+    <w:p>
+      <w:pPr>
+        <w:pStyle w:val="ListParagraph"/>
+        <w:numPr>
+          <w:ilvl w:val="0"/>
+          <w:numId w:val="6"/>
+        </w:numPr>
+        <w:spacing w:before="0" w:after="0" w:line="240"/>
+        <w:jc w:val="both"/>
+      </w:pPr>
+      <w:r>
+        <w:rPr>
+          <w:rFonts w:ascii="Arial MT" w:cs="Arial MT" w:eastAsia="Arial MT" w:hAnsi="Arial MT"/>
+          <w:sz w:val="22"/>
+          <w:szCs w:val="22"/>
+        </w:rPr>
+        <w:t xml:space="preserve">El uso indebido de la cuenta de usuario por parte de </w:t>
+      </w:r>
+      <w:r>
+        <w:rPr>
+          <w:rFonts w:ascii="Arial MT" w:cs="Arial MT" w:eastAsia="Arial MT" w:hAnsi="Arial MT"/>
+          <w:sz w:val="22"/>
+          <w:szCs w:val="22"/>
+        </w:rPr>
+        <w:t xml:space="preserve">LA INMOBILIARIA</w:t>
+      </w:r>
+      <w:r>
+        <w:rPr>
+          <w:rFonts w:ascii="Arial MT" w:cs="Arial MT" w:eastAsia="Arial MT" w:hAnsi="Arial MT"/>
+          <w:sz w:val="22"/>
+          <w:szCs w:val="22"/>
+        </w:rPr>
+        <w:t xml:space="preserve"> o de terceros, ni responderá por sanciones y gastos derivados de reclamaciones de las personas afectadas, por negligencia y/o falta de confidencialidad, uso y/o tratamientos indebidos de los datos de carácter personal, incluyendo expresamente cualesquiera importes derivados de las sanciones que, eventualmente, pudiera imponerle la autoridad competente en materia de protección de datos por el incumplimiento o cumplimiento defectuoso de la normativa aplicable en la materia.</w:t>
+      </w:r>
+    </w:p>
+    <w:p/>
+    <w:p>
+      <w:pPr>
+        <w:pStyle w:val="ListParagraph"/>
+        <w:numPr>
+          <w:ilvl w:val="0"/>
+          <w:numId w:val="6"/>
+        </w:numPr>
+        <w:spacing w:before="0" w:after="0" w:line="240"/>
+        <w:jc w:val="both"/>
+      </w:pPr>
+      <w:r>
+        <w:rPr>
+          <w:rFonts w:ascii="Arial MT" w:cs="Arial MT" w:eastAsia="Arial MT" w:hAnsi="Arial MT"/>
+          <w:sz w:val="22"/>
+          <w:szCs w:val="22"/>
+        </w:rPr>
+        <w:t xml:space="preserve">La suspensión de AUTENTIC SIGN originada en fallas técnicas u operativas ajenas a su voluntad, ni de aquellas que escapen de su control tales como cortes de energía eléctrica, fallas en los equipos de </w:t>
+      </w:r>
+      <w:r>
+        <w:rPr>
+          <w:rFonts w:ascii="Arial MT" w:cs="Arial MT" w:eastAsia="Arial MT" w:hAnsi="Arial MT"/>
+          <w:b/>
+          <w:bCs/>
+          <w:sz w:val="22"/>
+          <w:szCs w:val="22"/>
+        </w:rPr>
+        <w:t xml:space="preserve">LA INMOBILIARIA</w:t>
+      </w:r>
+      <w:r>
+        <w:rPr>
+          <w:rFonts w:ascii="Arial MT" w:cs="Arial MT" w:eastAsia="Arial MT" w:hAnsi="Arial MT"/>
+          <w:sz w:val="22"/>
+          <w:szCs w:val="22"/>
+        </w:rPr>
+        <w:t xml:space="preserve">, fallas en la conexión a internet, o en general por eventos de fuerza mayor o caso fortuito.</w:t>
+      </w:r>
+    </w:p>
+    <w:p/>
+    <w:p>
+      <w:pPr>
+        <w:pStyle w:val="ListParagraph"/>
+        <w:numPr>
+          <w:ilvl w:val="0"/>
+          <w:numId w:val="6"/>
+        </w:numPr>
+        <w:spacing w:before="0" w:after="0" w:line="240"/>
+        <w:jc w:val="both"/>
+      </w:pPr>
+      <w:r>
+        <w:rPr>
+          <w:rFonts w:ascii="Arial MT" w:cs="Arial MT" w:eastAsia="Arial MT" w:hAnsi="Arial MT"/>
+          <w:sz w:val="22"/>
+          <w:szCs w:val="22"/>
+        </w:rPr>
+        <w:t xml:space="preserve">Los errores de funcionamiento o de los daños provocados por el incumplimiento de las obligaciones de </w:t>
+      </w:r>
+      <w:r>
+        <w:rPr>
+          <w:rFonts w:ascii="Arial MT" w:cs="Arial MT" w:eastAsia="Arial MT" w:hAnsi="Arial MT"/>
+          <w:b/>
+          <w:bCs/>
+          <w:sz w:val="22"/>
+          <w:szCs w:val="22"/>
+        </w:rPr>
+        <w:t xml:space="preserve">LA INMOBILIARIA</w:t>
+      </w:r>
+      <w:r>
+        <w:rPr>
+          <w:rFonts w:ascii="Arial MT" w:cs="Arial MT" w:eastAsia="Arial MT" w:hAnsi="Arial MT"/>
+          <w:sz w:val="22"/>
+          <w:szCs w:val="22"/>
+        </w:rPr>
+        <w:t xml:space="preserve"> que le sean de aplicación de conformidad con lo previsto en los presentes términos.</w:t>
+      </w:r>
+    </w:p>
+    <w:p/>
+    <w:p>
+      <w:pPr>
+        <w:pStyle w:val="ListParagraph"/>
+        <w:numPr>
+          <w:ilvl w:val="0"/>
+          <w:numId w:val="6"/>
+        </w:numPr>
+        <w:spacing w:before="0" w:after="0" w:line="240"/>
+        <w:jc w:val="both"/>
+      </w:pPr>
+      <w:r>
+        <w:rPr>
+          <w:rFonts w:ascii="Arial MT" w:cs="Arial MT" w:eastAsia="Arial MT" w:hAnsi="Arial MT"/>
+          <w:sz w:val="22"/>
+          <w:szCs w:val="22"/>
+        </w:rPr>
+        <w:t xml:space="preserve">Cualquier daño o perjuicio que pueda ser ocasionado a </w:t>
+      </w:r>
+      <w:r>
+        <w:rPr>
+          <w:rFonts w:ascii="Arial MT" w:cs="Arial MT" w:eastAsia="Arial MT" w:hAnsi="Arial MT"/>
+          <w:b/>
+          <w:bCs/>
+          <w:sz w:val="22"/>
+          <w:szCs w:val="22"/>
+        </w:rPr>
+        <w:t xml:space="preserve">LA INMOBILIARIA</w:t>
+      </w:r>
+      <w:r>
+        <w:rPr>
+          <w:rFonts w:ascii="Arial MT" w:cs="Arial MT" w:eastAsia="Arial MT" w:hAnsi="Arial MT"/>
+          <w:sz w:val="22"/>
+          <w:szCs w:val="22"/>
+        </w:rPr>
+        <w:t xml:space="preserve"> como consecuencia de un ataque cibernético al repositorio de información administrado por AUTENTIC SIGN o a la plataforma AUTENTIC SIGN, cuando dicho ataque haya sido generado (i) por un incumplimiento a las obligaciones de </w:t>
+      </w:r>
+      <w:r>
+        <w:rPr>
+          <w:rFonts w:ascii="Arial MT" w:cs="Arial MT" w:eastAsia="Arial MT" w:hAnsi="Arial MT"/>
+          <w:b/>
+          <w:bCs/>
+          <w:sz w:val="22"/>
+          <w:szCs w:val="22"/>
+        </w:rPr>
+        <w:t xml:space="preserve">LA INMOBILIARIA</w:t>
+      </w:r>
+      <w:r>
+        <w:rPr>
+          <w:rFonts w:ascii="Arial MT" w:cs="Arial MT" w:eastAsia="Arial MT" w:hAnsi="Arial MT"/>
+          <w:sz w:val="22"/>
+          <w:szCs w:val="22"/>
+        </w:rPr>
+        <w:t xml:space="preserve">, (ii) un uso indebido de la cuenta de usuario; (iii) cuando el ataque se genere sobre información contenida en bases de datos que se encuentran en repositorios administrados por LA INMOBILIARIA, toda vez que AUTENTIC SIGN no puede garantizar condiciones de seguridad sobre estos repositorios o; iv) por eventos de fuerza mayor o caso fortuito.</w:t>
+      </w:r>
+    </w:p>
+    <w:p/>
+    <w:p>
+      <w:pPr>
+        <w:pStyle w:val="ListParagraph"/>
+        <w:numPr>
+          <w:ilvl w:val="0"/>
+          <w:numId w:val="6"/>
+        </w:numPr>
+        <w:spacing w:before="0" w:after="0" w:line="240"/>
+        <w:jc w:val="both"/>
+      </w:pPr>
+      <w:r>
+        <w:rPr>
+          <w:rFonts w:ascii="Arial MT" w:cs="Arial MT" w:eastAsia="Arial MT" w:hAnsi="Arial MT"/>
+          <w:sz w:val="22"/>
+          <w:szCs w:val="22"/>
+        </w:rPr>
+        <w:t xml:space="preserve">Cualquier daño o perjuicio que pueda ser calificado como lucro cesante, pérdida de negocios, daño a la imagen o pérdida de reputación comercial de </w:t>
+      </w:r>
+      <w:r>
+        <w:rPr>
+          <w:rFonts w:ascii="Arial MT" w:cs="Arial MT" w:eastAsia="Arial MT" w:hAnsi="Arial MT"/>
+          <w:b/>
+          <w:bCs/>
+          <w:sz w:val="22"/>
+          <w:szCs w:val="22"/>
+        </w:rPr>
+        <w:t xml:space="preserve">LA INMOBILIARIA</w:t>
+      </w:r>
+      <w:r>
+        <w:rPr>
+          <w:rFonts w:ascii="Arial MT" w:cs="Arial MT" w:eastAsia="Arial MT" w:hAnsi="Arial MT"/>
+          <w:sz w:val="22"/>
+          <w:szCs w:val="22"/>
+        </w:rPr>
+        <w:t xml:space="preserve">.</w:t>
+      </w:r>
+    </w:p>
+    <w:p/>
+    <w:p>
+      <w:pPr>
+        <w:pStyle w:val="ListParagraph"/>
+        <w:numPr>
+          <w:ilvl w:val="0"/>
+          <w:numId w:val="6"/>
+        </w:numPr>
+        <w:spacing w:before="0" w:after="0" w:line="240"/>
+        <w:jc w:val="both"/>
+      </w:pPr>
+      <w:r>
+        <w:rPr>
+          <w:rFonts w:ascii="Arial MT" w:cs="Arial MT" w:eastAsia="Arial MT" w:hAnsi="Arial MT"/>
+          <w:sz w:val="22"/>
+          <w:szCs w:val="22"/>
+        </w:rPr>
+        <w:t xml:space="preserve">Retrasos, fallos de entrega u otros daños provocados por problemas inherentes al uso de Internet, pues el correcto funcionamiento de AUTENTIC SIGN puede estar sujeto a limitaciones, retrasos y otros problemas inherentes a Internet y las comunicaciones electrónicas.</w:t>
+      </w:r>
+    </w:p>
+    <w:p/>
+    <w:p>
+      <w:pPr>
+        <w:spacing w:before="0" w:after="0" w:line="240"/>
+        <w:jc w:val="both"/>
+      </w:pPr>
+      <w:r>
+        <w:rPr>
+          <w:rFonts w:ascii="Arial MT" w:cs="Arial MT" w:eastAsia="Arial MT" w:hAnsi="Arial MT"/>
+          <w:sz w:val="22"/>
+          <w:szCs w:val="22"/>
+        </w:rPr>
+        <w:t xml:space="preserve">En señal de conformidad se suscribe el presente documento en la ciudad de Cali el día VEINTITRÉS (23) JULIO de 2025.</w:t>
+      </w:r>
+    </w:p>
+    <w:p>
+      <w:r>
+        <w:br/>
+        <w:br/>
+        <w:br/>
+        <w:br/>
+      </w:r>
+    </w:p>
+    <w:tbl>
+      <w:tblPr>
+        <w:tblW w:type="pct" w:w="100%"/>
+        <w:tblBorders>
+          <w:top w:val="NONE" w:color="FFFFFF" w:sz="0"/>
+          <w:left w:val="NONE" w:color="FFFFFF" w:sz="0"/>
+          <w:bottom w:val="NONE" w:color="FFFFFF" w:sz="0"/>
+          <w:right w:val="NONE" w:color="FFFFFF" w:sz="0"/>
+          <w:insideH w:val="NONE" w:color="FFFFFF" w:sz="0"/>
+          <w:insideV w:val="NONE" w:color="FFFFFF" w:sz="0"/>
+        </w:tblBorders>
+      </w:tblPr>
+      <w:tblGrid>
+        <w:gridCol w:w="100"/>
+        <w:gridCol w:w="100"/>
+      </w:tblGrid>
+      <w:tr>
+        <w:tc>
+          <w:tcPr>
+            <w:tcW w:type="pct" w:w="50%"/>
+            <w:tcBorders>
+              <w:top w:val="NONE"/>
+              <w:left w:val="NONE"/>
+              <w:bottom w:val="NONE"/>
+              <w:right w:val="NONE"/>
+            </w:tcBorders>
+          </w:tcPr>
+          <w:p>
+            <w:r>
+              <w:rPr>
+                <w:rFonts w:ascii="Arial MT" w:cs="Arial MT" w:eastAsia="Arial MT" w:hAnsi="Arial MT"/>
+                <w:sz w:val="22"/>
+                <w:szCs w:val="22"/>
+              </w:rPr>
+              <w:t xml:space="preserve">CESAR AUGUSTO TEZNA CASTAÑO</w:t>
+            </w:r>
+          </w:p>
+          <w:p>
+            <w:r>
+              <w:rPr>
+                <w:rFonts w:ascii="Arial MT" w:cs="Arial MT" w:eastAsia="Arial MT" w:hAnsi="Arial MT"/>
+                <w:sz w:val="22"/>
+                <w:szCs w:val="22"/>
+              </w:rPr>
+              <w:t xml:space="preserve">C.C. 94.492.994</w:t>
+            </w:r>
+          </w:p>
+          <w:p>
+            <w:r>
+              <w:rPr>
+                <w:rFonts w:ascii="Arial MT" w:cs="Arial MT" w:eastAsia="Arial MT" w:hAnsi="Arial MT"/>
+                <w:sz w:val="22"/>
+                <w:szCs w:val="22"/>
+              </w:rPr>
+              <w:t xml:space="preserve">Representante legal</w:t>
+            </w:r>
+          </w:p>
+          <w:p>
+            <w:r>
+              <w:rPr>
+                <w:rFonts w:ascii="Arial MT" w:cs="Arial MT" w:eastAsia="Arial MT" w:hAnsi="Arial MT"/>
+                <w:sz w:val="22"/>
+                <w:szCs w:val="22"/>
+              </w:rPr>
+              <w:t xml:space="preserve">AFFI S.A.S.</w:t>
+            </w:r>
+          </w:p>
+          <w:p>
+            <w:r>
+              <w:rPr>
+                <w:rFonts w:ascii="Arial MT" w:cs="Arial MT" w:eastAsia="Arial MT" w:hAnsi="Arial MT"/>
+                <w:sz w:val="22"/>
+                <w:szCs w:val="22"/>
+              </w:rPr>
+              <w:t xml:space="preserve">NIT. 900.053.370</w:t>
+            </w:r>
+          </w:p>
+        </w:tc>
+        <w:tc>
+          <w:tcPr>
+            <w:tcW w:type="pct" w:w="50%"/>
+            <w:tcBorders>
+              <w:top w:val="NONE"/>
+              <w:left w:val="NONE"/>
+              <w:bottom w:val="NONE"/>
+              <w:right w:val="NONE"/>
+            </w:tcBorders>
+          </w:tcPr>
+          <w:p>
+            <w:r>
+              <w:rPr>
+                <w:rFonts w:ascii="Arial MT" w:cs="Arial MT" w:eastAsia="Arial MT" w:hAnsi="Arial MT"/>
+                <w:sz w:val="22"/>
+                <w:szCs w:val="22"/>
+              </w:rPr>
+              <w:t xml:space="preserve">JUAN DIEGO PINILLA MONTOYA</w:t>
+            </w:r>
+          </w:p>
+          <w:p>
+            <w:r>
+              <w:rPr>
+                <w:rFonts w:ascii="Arial MT" w:cs="Arial MT" w:eastAsia="Arial MT" w:hAnsi="Arial MT"/>
+                <w:sz w:val="22"/>
+                <w:szCs w:val="22"/>
+              </w:rPr>
+              <w:t xml:space="preserve">C.C. No 1.029.384.756</w:t>
+            </w:r>
+          </w:p>
+          <w:p>
+            <w:r>
+              <w:rPr>
+                <w:rFonts w:ascii="Arial MT" w:cs="Arial MT" w:eastAsia="Arial MT" w:hAnsi="Arial MT"/>
+                <w:sz w:val="22"/>
+                <w:szCs w:val="22"/>
+              </w:rPr>
+              <w:t xml:space="preserve">Representante legal</w:t>
+            </w:r>
+          </w:p>
+          <w:p>
+            <w:r>
+              <w:rPr>
+                <w:rFonts w:ascii="Arial MT" w:cs="Arial MT" w:eastAsia="Arial MT" w:hAnsi="Arial MT"/>
+                <w:sz w:val="22"/>
+                <w:szCs w:val="22"/>
+              </w:rPr>
+              <w:t xml:space="preserve">COMERCIALIZADORA EL POBLADO</w:t>
+            </w:r>
+          </w:p>
+        </w:tc>
+      </w:tr>
+      <w:tr>
+        <w:tc>
+          <w:tcPr>
+            <w:gridSpan w:val="2"/>
+            <w:tcBorders>
+              <w:top w:val="NONE"/>
+              <w:left w:val="NONE"/>
+              <w:bottom w:val="NONE"/>
+              <w:right w:val="NONE"/>
+            </w:tcBorders>
+            <w:vAlign w:val="center"/>
+          </w:tcPr>
+          <w:p>
+            <w:r>
+              <w:br/>
+              <w:br/>
+              <w:br/>
+            </w:r>
+          </w:p>
+        </w:tc>
+      </w:tr>
+      <w:tr>
+        <w:tc>
+          <w:tcPr>
+            <w:tcW w:type="pct" w:w="50%"/>
+            <w:tcBorders>
+              <w:top w:val="NONE"/>
+              <w:left w:val="NONE"/>
+              <w:bottom w:val="NONE"/>
+              <w:right w:val="NONE"/>
+            </w:tcBorders>
+          </w:tcPr>
+          <w:p>
+            <w:r>
+              <w:rPr>
+                <w:rFonts w:ascii="Arial MT" w:cs="Arial MT" w:eastAsia="Arial MT" w:hAnsi="Arial MT"/>
+                <w:sz w:val="22"/>
+                <w:szCs w:val="22"/>
+              </w:rPr>
+              <w:t xml:space="preserve">LILIAN PAOLA HOLGUÍN ORREGO</w:t>
+            </w:r>
+          </w:p>
+          <w:p>
+            <w:r>
+              <w:rPr>
+                <w:rFonts w:ascii="Arial MT" w:cs="Arial MT" w:eastAsia="Arial MT" w:hAnsi="Arial MT"/>
+                <w:sz w:val="22"/>
+                <w:szCs w:val="22"/>
+              </w:rPr>
+              <w:t xml:space="preserve">C.C. 43.180.765</w:t>
+            </w:r>
+          </w:p>
+          <w:p>
+            <w:r>
+              <w:rPr>
+                <w:rFonts w:ascii="Arial MT" w:cs="Arial MT" w:eastAsia="Arial MT" w:hAnsi="Arial MT"/>
+                <w:sz w:val="22"/>
+                <w:szCs w:val="22"/>
+              </w:rPr>
+              <w:t xml:space="preserve">Gerente Comercial</w:t>
+            </w:r>
+          </w:p>
+          <w:p>
+            <w:r>
+              <w:rPr>
+                <w:rFonts w:ascii="Arial MT" w:cs="Arial MT" w:eastAsia="Arial MT" w:hAnsi="Arial MT"/>
+                <w:sz w:val="22"/>
+                <w:szCs w:val="22"/>
+              </w:rPr>
+              <w:t xml:space="preserve">AFFI S.A.S.</w:t>
+            </w:r>
+          </w:p>
+          <w:p>
+            <w:r>
+              <w:rPr>
+                <w:rFonts w:ascii="Arial MT" w:cs="Arial MT" w:eastAsia="Arial MT" w:hAnsi="Arial MT"/>
+                <w:sz w:val="22"/>
+                <w:szCs w:val="22"/>
+              </w:rPr>
+              <w:t xml:space="preserve">NIT. 900.053.370</w:t>
+            </w:r>
+          </w:p>
+        </w:tc>
+        <w:tc>
+          <w:tcPr>
+            <w:tcW w:type="pct" w:w="50%"/>
+            <w:tcBorders>
+              <w:top w:val="NONE"/>
+              <w:left w:val="NONE"/>
+              <w:bottom w:val="NONE"/>
+              <w:right w:val="NONE"/>
+            </w:tcBorders>
+          </w:tcPr>
+          <w:p>
+            <w:r>
+              <w:rPr>
+                <w:rFonts w:ascii="Arial MT" w:cs="Arial MT" w:eastAsia="Arial MT" w:hAnsi="Arial MT"/>
+                <w:sz w:val="22"/>
+                <w:szCs w:val="22"/>
+              </w:rPr>
+              <w:t xml:space="preserve">ANGELICA OSSA</w:t>
+            </w:r>
+          </w:p>
+          <w:p>
+            <w:r>
+              <w:rPr>
+                <w:rFonts w:ascii="Arial MT" w:cs="Arial MT" w:eastAsia="Arial MT" w:hAnsi="Arial MT"/>
+                <w:sz w:val="22"/>
+                <w:szCs w:val="22"/>
+              </w:rPr>
+              <w:t xml:space="preserve">C.C. 43.381.234</w:t>
+            </w:r>
+          </w:p>
+          <w:p>
+            <w:r>
+              <w:rPr>
+                <w:rFonts w:ascii="Arial MT" w:cs="Arial MT" w:eastAsia="Arial MT" w:hAnsi="Arial MT"/>
+                <w:sz w:val="22"/>
+                <w:szCs w:val="22"/>
+              </w:rPr>
+              <w:t xml:space="preserve">Gerente Financiera</w:t>
+            </w:r>
+          </w:p>
+          <w:p>
+            <w:r>
+              <w:rPr>
+                <w:rFonts w:ascii="Arial MT" w:cs="Arial MT" w:eastAsia="Arial MT" w:hAnsi="Arial MT"/>
+                <w:sz w:val="22"/>
+                <w:szCs w:val="22"/>
+              </w:rPr>
+              <w:t xml:space="preserve">AFFI S.A.S.</w:t>
+            </w:r>
+          </w:p>
+          <w:p>
+            <w:r>
+              <w:rPr>
+                <w:rFonts w:ascii="Arial MT" w:cs="Arial MT" w:eastAsia="Arial MT" w:hAnsi="Arial MT"/>
+                <w:sz w:val="22"/>
+                <w:szCs w:val="22"/>
+              </w:rPr>
+              <w:t xml:space="preserve">NIT. 900.053.370</w:t>
+            </w:r>
+          </w:p>
+        </w:tc>
+      </w:tr>
+    </w:tbl>
     <w:sectPr>
       <w:headerReference w:type="default" r:id="rId6"/>
       <w:pgSz w:w="12240" w:h="15840" w:orient="portrait"/>
@@ -1640,6 +2839,7 @@
         <w:sz w:val="22"/>
         <w:szCs w:val="22"/>
       </w:rPr>
+      <w:t xml:space="preserve">FD-5235</w:t>
     </w:r>
   </w:p>
 </w:hdr>
@@ -1773,6 +2973,69 @@
       <w:lvlJc w:val="left"/>
     </w:lvl>
   </w:abstractNum>
+  <w:abstractNum w:abstractNumId="4" w15:restartNumberingAfterBreak="0">
+    <w:multiLevelType w:val="hybridMultilevel"/>
+    <w:lvl w:ilvl="0" w15:tentative="1">
+      <w:start w:val="1"/>
+      <w:numFmt w:val="decimal"/>
+      <w:lvlText w:val="7.%1."/>
+      <w:lvlJc w:val="left"/>
+    </w:lvl>
+    <w:lvl w:ilvl="1" w15:tentative="1">
+      <w:start w:val="1"/>
+      <w:numFmt w:val="decimal"/>
+      <w:lvlText w:val="7.%1.%2."/>
+      <w:lvlJc w:val="left"/>
+    </w:lvl>
+    <w:lvl w:ilvl="2" w15:tentative="1">
+      <w:start w:val="1"/>
+      <w:numFmt w:val="decimal"/>
+      <w:lvlText w:val="7.%1.%2.%3."/>
+      <w:lvlJc w:val="left"/>
+    </w:lvl>
+  </w:abstractNum>
+  <w:abstractNum w:abstractNumId="5" w15:restartNumberingAfterBreak="0">
+    <w:multiLevelType w:val="hybridMultilevel"/>
+    <w:lvl w:ilvl="0" w15:tentative="1">
+      <w:start w:val="1"/>
+      <w:numFmt w:val="decimal"/>
+      <w:lvlText w:val="8.%1."/>
+      <w:lvlJc w:val="left"/>
+    </w:lvl>
+    <w:lvl w:ilvl="1" w15:tentative="1">
+      <w:start w:val="1"/>
+      <w:numFmt w:val="decimal"/>
+      <w:lvlText w:val="8.%1.%2."/>
+      <w:lvlJc w:val="left"/>
+    </w:lvl>
+    <w:lvl w:ilvl="2" w15:tentative="1">
+      <w:start w:val="1"/>
+      <w:numFmt w:val="decimal"/>
+      <w:lvlText w:val="8.%1.%2.%3."/>
+      <w:lvlJc w:val="left"/>
+    </w:lvl>
+  </w:abstractNum>
+  <w:abstractNum w:abstractNumId="6" w15:restartNumberingAfterBreak="0">
+    <w:multiLevelType w:val="hybridMultilevel"/>
+    <w:lvl w:ilvl="0" w15:tentative="1">
+      <w:start w:val="1"/>
+      <w:numFmt w:val="decimal"/>
+      <w:lvlText w:val="13.%1."/>
+      <w:lvlJc w:val="left"/>
+    </w:lvl>
+    <w:lvl w:ilvl="1" w15:tentative="1">
+      <w:start w:val="1"/>
+      <w:numFmt w:val="decimal"/>
+      <w:lvlText w:val="13.%1.%2."/>
+      <w:lvlJc w:val="left"/>
+    </w:lvl>
+    <w:lvl w:ilvl="2" w15:tentative="1">
+      <w:start w:val="1"/>
+      <w:numFmt w:val="decimal"/>
+      <w:lvlText w:val="13.%1.%2.%3."/>
+      <w:lvlJc w:val="left"/>
+    </w:lvl>
+  </w:abstractNum>
   <w:num w:numId="1">
     <w:abstractNumId w:val="1"/>
     <w:lvlOverride w:ilvl="0">
@@ -1787,6 +3050,24 @@
   </w:num>
   <w:num w:numId="3">
     <w:abstractNumId w:val="3"/>
+    <w:lvlOverride w:ilvl="0">
+      <w:startOverride w:val="1"/>
+    </w:lvlOverride>
+  </w:num>
+  <w:num w:numId="4">
+    <w:abstractNumId w:val="4"/>
+    <w:lvlOverride w:ilvl="0">
+      <w:startOverride w:val="1"/>
+    </w:lvlOverride>
+  </w:num>
+  <w:num w:numId="5">
+    <w:abstractNumId w:val="5"/>
+    <w:lvlOverride w:ilvl="0">
+      <w:startOverride w:val="1"/>
+    </w:lvlOverride>
+  </w:num>
+  <w:num w:numId="6">
+    <w:abstractNumId w:val="6"/>
     <w:lvlOverride w:ilvl="0">
       <w:startOverride w:val="1"/>
     </w:lvlOverride>

</xml_diff>

<commit_message>
feat: se agrega el Departamento en Contratos y Convenios
</commit_message>
<xml_diff>
--- a/src/contratos/CONVENIO_FIRMA_DIGITAL.docx
+++ b/src/contratos/CONVENIO_FIRMA_DIGITAL.docx
@@ -84,15 +84,14 @@
           <w:sz w:val="22"/>
           <w:szCs w:val="22"/>
         </w:rPr>
-        <w:t xml:space="preserve">JUAN DIEGO PINILLA MONTOYA</w:t>
-      </w:r>
-      <w:r>
-        <w:rPr>
-          <w:rFonts w:ascii="Arial MT" w:cs="Arial MT" w:eastAsia="Arial MT" w:hAnsi="Arial MT"/>
-          <w:sz w:val="22"/>
-          <w:szCs w:val="22"/>
-        </w:rPr>
-        <w:t xml:space="preserve"> Persona natural debidamente constituida y con domicilio en la ciudad de MEDELLÍN, identificada con la C.C. No. 1.029.384.756 y quien para todos los efectos legales del presente convenio suministra el correo electrónico undefined y que para los efectos de este convenio se llamará simplemente </w:t>
+      </w:r>
+      <w:r>
+        <w:rPr>
+          <w:rFonts w:ascii="Arial MT" w:cs="Arial MT" w:eastAsia="Arial MT" w:hAnsi="Arial MT"/>
+          <w:sz w:val="22"/>
+          <w:szCs w:val="22"/>
+        </w:rPr>
+        <w:t xml:space="preserve"> persona jurídica debidamente constituida y con domicilio en la ciudad de MEDELLÍN, identificada con el NIT No. 1.982.982 representada legalmente por JUAN DIEGO PINILLA MONTOYA persona mayor de edad, domiciliado y residente en MEDELLÍN, ANTIOQUIA, identificado con la cédula de ciudadanía No. 1.029.384.756 y quien para todos los efectos legales del presente convenio suministra el correo electrónico PINILLAMONTOYAJUANDIEGO@GMAIL.COM y que para los efectos de este convenio se llamará simplemente </w:t>
       </w:r>
       <w:r>
         <w:rPr>
@@ -379,7 +378,6 @@
     <w:p/>
     <w:p>
       <w:pPr>
-        <w:pageBreakBefore/>
         <w:spacing w:before="0" w:after="0" w:line="240"/>
         <w:jc w:val="both"/>
       </w:pPr>
@@ -969,6 +967,417 @@
           <w:szCs w:val="22"/>
         </w:rPr>
         <w:t xml:space="preserve">TABLA #1. TARIFAS VIGENTES</w:t>
+      </w:r>
+    </w:p>
+    <w:tbl>
+      <w:tblPr>
+        <w:tblW w:type="pct" w:w="90%"/>
+        <w:jc w:val="center"/>
+        <w:tblBorders>
+          <w:top w:val="single" w:color="auto" w:sz="4"/>
+          <w:left w:val="single" w:color="auto" w:sz="4"/>
+          <w:bottom w:val="single" w:color="auto" w:sz="4"/>
+          <w:right w:val="single" w:color="auto" w:sz="4"/>
+          <w:insideH w:val="single" w:color="auto" w:sz="4"/>
+          <w:insideV w:val="single" w:color="auto" w:sz="4"/>
+        </w:tblBorders>
+      </w:tblPr>
+      <w:tblGrid>
+        <w:gridCol w:w="100"/>
+        <w:gridCol w:w="100"/>
+      </w:tblGrid>
+      <w:tr>
+        <w:trPr>
+          <w:trHeight w:val="600" w:hRule="exact"/>
+        </w:trPr>
+        <w:tc>
+          <w:tcPr>
+            <w:tcW w:type="pct" w:w="60%"/>
+            <w:shd w:fill="D9D9D9"/>
+            <w:vAlign w:val="center"/>
+          </w:tcPr>
+          <w:p>
+            <w:pPr>
+              <w:jc w:val="center"/>
+            </w:pPr>
+            <w:r>
+              <w:rPr>
+                <w:rFonts w:ascii="Arial MT" w:cs="Arial MT" w:eastAsia="Arial MT" w:hAnsi="Arial MT"/>
+                <w:b/>
+                <w:bCs/>
+                <w:sz w:val="22"/>
+                <w:szCs w:val="22"/>
+              </w:rPr>
+              <w:t xml:space="preserve">MONTO AFIANZADO</w:t>
+            </w:r>
+          </w:p>
+        </w:tc>
+        <w:tc>
+          <w:tcPr>
+            <w:tcW w:type="pct" w:w="30%"/>
+            <w:shd w:fill="D9D9D9"/>
+            <w:vAlign w:val="center"/>
+          </w:tcPr>
+          <w:p>
+            <w:pPr>
+              <w:jc w:val="center"/>
+            </w:pPr>
+            <w:r>
+              <w:rPr>
+                <w:rFonts w:ascii="Arial MT" w:cs="Arial MT" w:eastAsia="Arial MT" w:hAnsi="Arial MT"/>
+                <w:b/>
+                <w:bCs/>
+                <w:sz w:val="22"/>
+                <w:szCs w:val="22"/>
+              </w:rPr>
+              <w:t xml:space="preserve">VALOR POR SOBRE</w:t>
+            </w:r>
+          </w:p>
+        </w:tc>
+      </w:tr>
+      <w:tr>
+        <w:trPr>
+          <w:trHeight w:val="700" w:hRule="exact"/>
+        </w:trPr>
+        <w:tc>
+          <w:tcPr>
+            <w:vAlign w:val="center"/>
+          </w:tcPr>
+          <w:p>
+            <w:pPr>
+              <w:jc w:val="center"/>
+            </w:pPr>
+            <w:r>
+              <w:rPr>
+                <w:rFonts w:ascii="Arial MT" w:cs="Arial MT" w:eastAsia="Arial MT" w:hAnsi="Arial MT"/>
+                <w:sz w:val="22"/>
+                <w:szCs w:val="22"/>
+              </w:rPr>
+              <w:t xml:space="preserve">MAYOR A $300.000.001 MM</w:t>
+            </w:r>
+          </w:p>
+        </w:tc>
+        <w:tc>
+          <w:tcPr>
+            <w:vAlign w:val="center"/>
+          </w:tcPr>
+          <w:p>
+            <w:pPr>
+              <w:jc w:val="center"/>
+            </w:pPr>
+            <w:r>
+              <w:rPr>
+                <w:rFonts w:ascii="Arial MT" w:cs="Arial MT" w:eastAsia="Arial MT" w:hAnsi="Arial MT"/>
+                <w:sz w:val="22"/>
+                <w:szCs w:val="22"/>
+              </w:rPr>
+              <w:t xml:space="preserve">$4.000</w:t>
+            </w:r>
+          </w:p>
+        </w:tc>
+      </w:tr>
+      <w:tr>
+        <w:trPr>
+          <w:trHeight w:val="700" w:hRule="exact"/>
+        </w:trPr>
+        <w:tc>
+          <w:tcPr>
+            <w:vAlign w:val="center"/>
+          </w:tcPr>
+          <w:p>
+            <w:pPr>
+              <w:jc w:val="center"/>
+            </w:pPr>
+            <w:r>
+              <w:rPr>
+                <w:rFonts w:ascii="Arial MT" w:cs="Arial MT" w:eastAsia="Arial MT" w:hAnsi="Arial MT"/>
+                <w:sz w:val="22"/>
+                <w:szCs w:val="22"/>
+              </w:rPr>
+              <w:t xml:space="preserve">$150.000.000 MM A $300.000.000 MM</w:t>
+            </w:r>
+          </w:p>
+        </w:tc>
+        <w:tc>
+          <w:tcPr>
+            <w:vAlign w:val="center"/>
+          </w:tcPr>
+          <w:p>
+            <w:pPr>
+              <w:jc w:val="center"/>
+            </w:pPr>
+            <w:r>
+              <w:rPr>
+                <w:rFonts w:ascii="Arial MT" w:cs="Arial MT" w:eastAsia="Arial MT" w:hAnsi="Arial MT"/>
+                <w:sz w:val="22"/>
+                <w:szCs w:val="22"/>
+              </w:rPr>
+              <w:t xml:space="preserve">$4.500</w:t>
+            </w:r>
+          </w:p>
+        </w:tc>
+      </w:tr>
+      <w:tr>
+        <w:trPr>
+          <w:trHeight w:val="700" w:hRule="exact"/>
+        </w:trPr>
+        <w:tc>
+          <w:tcPr>
+            <w:vAlign w:val="center"/>
+          </w:tcPr>
+          <w:p>
+            <w:pPr>
+              <w:jc w:val="center"/>
+            </w:pPr>
+            <w:r>
+              <w:rPr>
+                <w:rFonts w:ascii="Arial MT" w:cs="Arial MT" w:eastAsia="Arial MT" w:hAnsi="Arial MT"/>
+                <w:sz w:val="22"/>
+                <w:szCs w:val="22"/>
+              </w:rPr>
+              <w:t xml:space="preserve">$50.000.000 A $149.999.999</w:t>
+            </w:r>
+          </w:p>
+        </w:tc>
+        <w:tc>
+          <w:tcPr>
+            <w:vAlign w:val="center"/>
+          </w:tcPr>
+          <w:p>
+            <w:pPr>
+              <w:jc w:val="center"/>
+            </w:pPr>
+            <w:r>
+              <w:rPr>
+                <w:rFonts w:ascii="Arial MT" w:cs="Arial MT" w:eastAsia="Arial MT" w:hAnsi="Arial MT"/>
+                <w:sz w:val="22"/>
+                <w:szCs w:val="22"/>
+              </w:rPr>
+              <w:t xml:space="preserve">$5.000</w:t>
+            </w:r>
+          </w:p>
+        </w:tc>
+      </w:tr>
+      <w:tr>
+        <w:trPr>
+          <w:trHeight w:val="700" w:hRule="exact"/>
+        </w:trPr>
+        <w:tc>
+          <w:tcPr>
+            <w:vAlign w:val="center"/>
+          </w:tcPr>
+          <w:p>
+            <w:pPr>
+              <w:jc w:val="center"/>
+            </w:pPr>
+            <w:r>
+              <w:rPr>
+                <w:rFonts w:ascii="Arial MT" w:cs="Arial MT" w:eastAsia="Arial MT" w:hAnsi="Arial MT"/>
+                <w:sz w:val="22"/>
+                <w:szCs w:val="22"/>
+              </w:rPr>
+              <w:t xml:space="preserve">$10.000.000 A $49.999.999 MM</w:t>
+            </w:r>
+          </w:p>
+        </w:tc>
+        <w:tc>
+          <w:tcPr>
+            <w:vAlign w:val="center"/>
+          </w:tcPr>
+          <w:p>
+            <w:pPr>
+              <w:jc w:val="center"/>
+            </w:pPr>
+            <w:r>
+              <w:rPr>
+                <w:rFonts w:ascii="Arial MT" w:cs="Arial MT" w:eastAsia="Arial MT" w:hAnsi="Arial MT"/>
+                <w:sz w:val="22"/>
+                <w:szCs w:val="22"/>
+              </w:rPr>
+              <w:t xml:space="preserve">$7.000</w:t>
+            </w:r>
+          </w:p>
+        </w:tc>
+      </w:tr>
+    </w:tbl>
+    <w:p/>
+    <w:p/>
+    <w:p>
+      <w:pPr>
+        <w:spacing w:before="240" w:after="0" w:line="240"/>
+        <w:jc w:val="both"/>
+      </w:pPr>
+      <w:r>
+        <w:rPr>
+          <w:rFonts w:ascii="Arial MT" w:cs="Arial MT" w:eastAsia="Arial MT" w:hAnsi="Arial MT"/>
+          <w:b/>
+          <w:bCs/>
+          <w:sz w:val="22"/>
+          <w:szCs w:val="22"/>
+          <w:u w:val="single"/>
+        </w:rPr>
+        <w:t xml:space="preserve">Condiciones comerciales:</w:t>
+      </w:r>
+    </w:p>
+    <w:p/>
+    <w:p>
+      <w:pPr>
+        <w:pStyle w:val="ListParagraph"/>
+        <w:numPr>
+          <w:ilvl w:val="0"/>
+          <w:numId w:val="1"/>
+        </w:numPr>
+        <w:spacing w:before="0" w:after="0" w:line="240"/>
+        <w:jc w:val="both"/>
+      </w:pPr>
+      <w:r>
+        <w:rPr>
+          <w:rFonts w:ascii="Arial MT" w:cs="Arial MT" w:eastAsia="Arial MT" w:hAnsi="Arial MT"/>
+          <w:sz w:val="22"/>
+          <w:szCs w:val="22"/>
+        </w:rPr>
+        <w:t xml:space="preserve">El valor indicado corresponde al valor por firma de un documento (la cantidad de firmas dentro del documento es ilimitada)</w:t>
+      </w:r>
+    </w:p>
+    <w:p>
+      <w:pPr>
+        <w:pStyle w:val="ListParagraph"/>
+        <w:numPr>
+          <w:ilvl w:val="0"/>
+          <w:numId w:val="1"/>
+        </w:numPr>
+        <w:spacing w:before="0" w:after="0" w:line="240"/>
+        <w:jc w:val="both"/>
+      </w:pPr>
+      <w:r>
+        <w:rPr>
+          <w:rFonts w:ascii="Arial MT" w:cs="Arial MT" w:eastAsia="Arial MT" w:hAnsi="Arial MT"/>
+          <w:sz w:val="22"/>
+          <w:szCs w:val="22"/>
+        </w:rPr>
+        <w:t xml:space="preserve">El único método de autenticación incluido en estas tarifas es el de OTP Esencial.</w:t>
+      </w:r>
+    </w:p>
+    <w:p>
+      <w:pPr>
+        <w:pStyle w:val="ListParagraph"/>
+        <w:numPr>
+          <w:ilvl w:val="0"/>
+          <w:numId w:val="1"/>
+        </w:numPr>
+        <w:spacing w:before="0" w:after="0" w:line="240"/>
+        <w:jc w:val="both"/>
+      </w:pPr>
+      <w:r>
+        <w:rPr>
+          <w:rFonts w:ascii="Arial MT" w:cs="Arial MT" w:eastAsia="Arial MT" w:hAnsi="Arial MT"/>
+          <w:sz w:val="22"/>
+          <w:szCs w:val="22"/>
+        </w:rPr>
+        <w:t xml:space="preserve">Todos los servicios de verificaciones tienen cargo (ver costos abajo)</w:t>
+      </w:r>
+    </w:p>
+    <w:p>
+      <w:pPr>
+        <w:pStyle w:val="ListParagraph"/>
+        <w:numPr>
+          <w:ilvl w:val="0"/>
+          <w:numId w:val="1"/>
+        </w:numPr>
+        <w:spacing w:before="0" w:after="0" w:line="240"/>
+        <w:jc w:val="both"/>
+      </w:pPr>
+      <w:r>
+        <w:rPr>
+          <w:rFonts w:ascii="Arial MT" w:cs="Arial MT" w:eastAsia="Arial MT" w:hAnsi="Arial MT"/>
+          <w:sz w:val="22"/>
+          <w:szCs w:val="22"/>
+        </w:rPr>
+        <w:t xml:space="preserve">Valores no incluyen IVA</w:t>
+      </w:r>
+    </w:p>
+    <w:p>
+      <w:r>
+        <w:br/>
+      </w:r>
+    </w:p>
+    <w:p>
+      <w:pPr>
+        <w:spacing w:before="0" w:after="0" w:line="240"/>
+        <w:jc w:val="both"/>
+      </w:pPr>
+      <w:r>
+        <w:rPr>
+          <w:rFonts w:ascii="Arial MT" w:cs="Arial MT" w:eastAsia="Arial MT" w:hAnsi="Arial MT"/>
+          <w:b/>
+          <w:bCs/>
+          <w:color w:val="000000"/>
+          <w:sz w:val="22"/>
+          <w:szCs w:val="22"/>
+          <w:u w:val="single"/>
+        </w:rPr>
+        <w:t xml:space="preserve">CUARTA. SERVICIOS ADICIONALES NO INCLUIDOS.</w:t>
+      </w:r>
+      <w:r>
+        <w:rPr>
+          <w:rFonts w:ascii="Arial MT" w:cs="Arial MT" w:eastAsia="Arial MT" w:hAnsi="Arial MT"/>
+          <w:sz w:val="22"/>
+          <w:szCs w:val="22"/>
+        </w:rPr>
+        <w:t xml:space="preserve"> La PLATAFORMA ofrece diferentes métodos de verificación de identidad, que están a disposición de </w:t>
+      </w:r>
+      <w:r>
+        <w:rPr>
+          <w:rFonts w:ascii="Arial MT" w:cs="Arial MT" w:eastAsia="Arial MT" w:hAnsi="Arial MT"/>
+          <w:b/>
+          <w:bCs/>
+          <w:color w:val="000000"/>
+          <w:sz w:val="22"/>
+          <w:szCs w:val="22"/>
+        </w:rPr>
+        <w:t xml:space="preserve">LA INMOBILIARIA</w:t>
+      </w:r>
+      <w:r>
+        <w:rPr>
+          <w:rFonts w:ascii="Arial MT" w:cs="Arial MT" w:eastAsia="Arial MT" w:hAnsi="Arial MT"/>
+          <w:sz w:val="22"/>
+          <w:szCs w:val="22"/>
+        </w:rPr>
+        <w:t xml:space="preserve"> y podrá hacer uso de cualquiera de ellos en calidad de servicios adicionales por demanda. Algunos de estos servicios adicionales podrán ser operados o ejecutados por terceras partes aliados de AUTENTIC SIGN. En virtud de lo anterior, estos terceros serán los responsables exclusivos por el funcionamiento u operación de dicho servicio adicional.</w:t>
+      </w:r>
+    </w:p>
+    <w:p/>
+    <w:p>
+      <w:pPr>
+        <w:pStyle w:val="ListParagraph"/>
+        <w:numPr>
+          <w:ilvl w:val="0"/>
+          <w:numId w:val="3"/>
+        </w:numPr>
+        <w:spacing w:before="0" w:after="240" w:line="240"/>
+        <w:jc w:val="both"/>
+      </w:pPr>
+      <w:r>
+        <w:rPr>
+          <w:rFonts w:ascii="Arial MT" w:cs="Arial MT" w:eastAsia="Arial MT" w:hAnsi="Arial MT"/>
+          <w:b/>
+          <w:bCs/>
+          <w:sz w:val="22"/>
+          <w:szCs w:val="22"/>
+        </w:rPr>
+        <w:t xml:space="preserve">Tarifas:</w:t>
+      </w:r>
+      <w:r>
+        <w:rPr>
+          <w:sz w:val="22"/>
+          <w:szCs w:val="22"/>
+        </w:rPr>
+        <w:t xml:space="preserve">  El valor que deba cancelar LA INMOBILIARIA por concepto de servicios adicionales, son los prestados actualmente por AUTENTIC SIGN, pero podrá ser a futuro cualquier otro proveedor que para el efecto ofrezca un mejor producto a un menor precio.</w:t>
+      </w:r>
+    </w:p>
+    <w:p>
+      <w:r>
+        <w:br/>
       </w:r>
     </w:p>
     <w:tbl>
@@ -1010,7 +1419,7 @@
                 <w:sz w:val="22"/>
                 <w:szCs w:val="22"/>
               </w:rPr>
-              <w:t xml:space="preserve">MONTO AFIANZADO</w:t>
+              <w:t xml:space="preserve">ENTIDAD VERIFICADORA</w:t>
             </w:r>
           </w:p>
         </w:tc>
@@ -1032,14 +1441,14 @@
                 <w:sz w:val="22"/>
                 <w:szCs w:val="22"/>
               </w:rPr>
-              <w:t xml:space="preserve">VALOR POR SOBRE</w:t>
+              <w:t xml:space="preserve">VALOR</w:t>
             </w:r>
           </w:p>
         </w:tc>
       </w:tr>
       <w:tr>
         <w:trPr>
-          <w:trHeight w:val="500" w:hRule="exact"/>
+          <w:trHeight w:val="1000" w:hRule="exact"/>
         </w:trPr>
         <w:tc>
           <w:tcPr>
@@ -1055,7 +1464,7 @@
                 <w:sz w:val="22"/>
                 <w:szCs w:val="22"/>
               </w:rPr>
-              <w:t xml:space="preserve">MAYOR A $300.000.001 MM</w:t>
+              <w:t xml:space="preserve">OTP a celular autenticado (Centrales de Riesgo)</w:t>
             </w:r>
           </w:p>
         </w:tc>
@@ -1073,14 +1482,14 @@
                 <w:sz w:val="22"/>
                 <w:szCs w:val="22"/>
               </w:rPr>
-              <w:t xml:space="preserve">$4.000</w:t>
+              <w:t xml:space="preserve">$2.500 por persona</w:t>
             </w:r>
           </w:p>
         </w:tc>
       </w:tr>
       <w:tr>
         <w:trPr>
-          <w:trHeight w:val="500" w:hRule="exact"/>
+          <w:trHeight w:val="1000" w:hRule="exact"/>
         </w:trPr>
         <w:tc>
           <w:tcPr>
@@ -1096,7 +1505,16 @@
                 <w:sz w:val="22"/>
                 <w:szCs w:val="22"/>
               </w:rPr>
-              <w:t xml:space="preserve">$150.000.000 MM A $300.000.000 MM</w:t>
+              <w:t xml:space="preserve">Preguntas de autenticación</w:t>
+            </w:r>
+            <w:r>
+              <w:rPr>
+                <w:rFonts w:ascii="Arial MT" w:cs="Arial MT" w:eastAsia="Arial MT" w:hAnsi="Arial MT"/>
+                <w:sz w:val="22"/>
+                <w:szCs w:val="22"/>
+              </w:rPr>
+              <w:br/>
+              <w:t xml:space="preserve">(Centrales de Riesgo)</w:t>
             </w:r>
           </w:p>
         </w:tc>
@@ -1114,14 +1532,14 @@
                 <w:sz w:val="22"/>
                 <w:szCs w:val="22"/>
               </w:rPr>
-              <w:t xml:space="preserve">$4.500</w:t>
+              <w:t xml:space="preserve">$5.000 por persona</w:t>
             </w:r>
           </w:p>
         </w:tc>
       </w:tr>
       <w:tr>
         <w:trPr>
-          <w:trHeight w:val="500" w:hRule="exact"/>
+          <w:trHeight w:val="1000" w:hRule="exact"/>
         </w:trPr>
         <w:tc>
           <w:tcPr>
@@ -1137,7 +1555,7 @@
                 <w:sz w:val="22"/>
                 <w:szCs w:val="22"/>
               </w:rPr>
-              <w:t xml:space="preserve">$50.000.000 A $149.999.999</w:t>
+              <w:t xml:space="preserve">Reconocimiento facial (Documento de identidad)</w:t>
             </w:r>
           </w:p>
         </w:tc>
@@ -1155,416 +1573,6 @@
                 <w:sz w:val="22"/>
                 <w:szCs w:val="22"/>
               </w:rPr>
-              <w:t xml:space="preserve">$5.000</w:t>
-            </w:r>
-          </w:p>
-        </w:tc>
-      </w:tr>
-      <w:tr>
-        <w:trPr>
-          <w:trHeight w:val="500" w:hRule="exact"/>
-        </w:trPr>
-        <w:tc>
-          <w:tcPr>
-            <w:vAlign w:val="center"/>
-          </w:tcPr>
-          <w:p>
-            <w:pPr>
-              <w:jc w:val="center"/>
-            </w:pPr>
-            <w:r>
-              <w:rPr>
-                <w:rFonts w:ascii="Arial MT" w:cs="Arial MT" w:eastAsia="Arial MT" w:hAnsi="Arial MT"/>
-                <w:sz w:val="22"/>
-                <w:szCs w:val="22"/>
-              </w:rPr>
-              <w:t xml:space="preserve">$10.000.000 A $49.999.999 MM</w:t>
-            </w:r>
-          </w:p>
-        </w:tc>
-        <w:tc>
-          <w:tcPr>
-            <w:vAlign w:val="center"/>
-          </w:tcPr>
-          <w:p>
-            <w:pPr>
-              <w:jc w:val="center"/>
-            </w:pPr>
-            <w:r>
-              <w:rPr>
-                <w:rFonts w:ascii="Arial MT" w:cs="Arial MT" w:eastAsia="Arial MT" w:hAnsi="Arial MT"/>
-                <w:sz w:val="22"/>
-                <w:szCs w:val="22"/>
-              </w:rPr>
-              <w:t xml:space="preserve">$7.000</w:t>
-            </w:r>
-          </w:p>
-        </w:tc>
-      </w:tr>
-    </w:tbl>
-    <w:p/>
-    <w:p>
-      <w:pPr>
-        <w:spacing w:before="240" w:after="0" w:line="240"/>
-        <w:jc w:val="both"/>
-      </w:pPr>
-      <w:r>
-        <w:rPr>
-          <w:rFonts w:ascii="Arial MT" w:cs="Arial MT" w:eastAsia="Arial MT" w:hAnsi="Arial MT"/>
-          <w:b/>
-          <w:bCs/>
-          <w:sz w:val="22"/>
-          <w:szCs w:val="22"/>
-          <w:u w:val="single"/>
-        </w:rPr>
-        <w:t xml:space="preserve">Condiciones comerciales:</w:t>
-      </w:r>
-    </w:p>
-    <w:p/>
-    <w:p>
-      <w:pPr>
-        <w:pStyle w:val="ListParagraph"/>
-        <w:numPr>
-          <w:ilvl w:val="0"/>
-          <w:numId w:val="1"/>
-        </w:numPr>
-        <w:spacing w:before="0" w:after="0" w:line="240"/>
-        <w:jc w:val="both"/>
-      </w:pPr>
-      <w:r>
-        <w:rPr>
-          <w:rFonts w:ascii="Arial MT" w:cs="Arial MT" w:eastAsia="Arial MT" w:hAnsi="Arial MT"/>
-          <w:sz w:val="22"/>
-          <w:szCs w:val="22"/>
-        </w:rPr>
-        <w:t xml:space="preserve">El valor indicado corresponde al valor por firma de un documento (la cantidad de firmas dentro del documento es ilimitada)</w:t>
-      </w:r>
-    </w:p>
-    <w:p>
-      <w:pPr>
-        <w:pStyle w:val="ListParagraph"/>
-        <w:numPr>
-          <w:ilvl w:val="0"/>
-          <w:numId w:val="1"/>
-        </w:numPr>
-        <w:spacing w:before="0" w:after="0" w:line="240"/>
-        <w:jc w:val="both"/>
-      </w:pPr>
-      <w:r>
-        <w:rPr>
-          <w:rFonts w:ascii="Arial MT" w:cs="Arial MT" w:eastAsia="Arial MT" w:hAnsi="Arial MT"/>
-          <w:sz w:val="22"/>
-          <w:szCs w:val="22"/>
-        </w:rPr>
-        <w:t xml:space="preserve">El único método de autenticación incluido en estas tarifas es el de OTP Esencial.</w:t>
-      </w:r>
-    </w:p>
-    <w:p>
-      <w:pPr>
-        <w:pStyle w:val="ListParagraph"/>
-        <w:numPr>
-          <w:ilvl w:val="0"/>
-          <w:numId w:val="1"/>
-        </w:numPr>
-        <w:spacing w:before="0" w:after="0" w:line="240"/>
-        <w:jc w:val="both"/>
-      </w:pPr>
-      <w:r>
-        <w:rPr>
-          <w:rFonts w:ascii="Arial MT" w:cs="Arial MT" w:eastAsia="Arial MT" w:hAnsi="Arial MT"/>
-          <w:sz w:val="22"/>
-          <w:szCs w:val="22"/>
-        </w:rPr>
-        <w:t xml:space="preserve">Todos los servicios de verificaciones tienen cargo (ver costos abajo)</w:t>
-      </w:r>
-    </w:p>
-    <w:p>
-      <w:pPr>
-        <w:pStyle w:val="ListParagraph"/>
-        <w:numPr>
-          <w:ilvl w:val="0"/>
-          <w:numId w:val="1"/>
-        </w:numPr>
-        <w:spacing w:before="0" w:after="0" w:line="240"/>
-        <w:jc w:val="both"/>
-      </w:pPr>
-      <w:r>
-        <w:rPr>
-          <w:rFonts w:ascii="Arial MT" w:cs="Arial MT" w:eastAsia="Arial MT" w:hAnsi="Arial MT"/>
-          <w:sz w:val="22"/>
-          <w:szCs w:val="22"/>
-        </w:rPr>
-        <w:t xml:space="preserve">Valores no incluyen IVA</w:t>
-      </w:r>
-    </w:p>
-    <w:p>
-      <w:r>
-        <w:br/>
-      </w:r>
-    </w:p>
-    <w:p>
-      <w:pPr>
-        <w:spacing w:before="0" w:after="0" w:line="240"/>
-        <w:jc w:val="both"/>
-      </w:pPr>
-      <w:r>
-        <w:rPr>
-          <w:rFonts w:ascii="Arial MT" w:cs="Arial MT" w:eastAsia="Arial MT" w:hAnsi="Arial MT"/>
-          <w:b/>
-          <w:bCs/>
-          <w:color w:val="000000"/>
-          <w:sz w:val="22"/>
-          <w:szCs w:val="22"/>
-          <w:u w:val="single"/>
-        </w:rPr>
-        <w:t xml:space="preserve">CUARTA. SERVICIOS ADICIONALES NO INCLUIDOS.</w:t>
-      </w:r>
-      <w:r>
-        <w:rPr>
-          <w:rFonts w:ascii="Arial MT" w:cs="Arial MT" w:eastAsia="Arial MT" w:hAnsi="Arial MT"/>
-          <w:sz w:val="22"/>
-          <w:szCs w:val="22"/>
-        </w:rPr>
-        <w:t xml:space="preserve"> La PLATAFORMA ofrece diferentes métodos de verificación de identidad, que están a disposición de </w:t>
-      </w:r>
-      <w:r>
-        <w:rPr>
-          <w:rFonts w:ascii="Arial MT" w:cs="Arial MT" w:eastAsia="Arial MT" w:hAnsi="Arial MT"/>
-          <w:b/>
-          <w:bCs/>
-          <w:color w:val="000000"/>
-          <w:sz w:val="22"/>
-          <w:szCs w:val="22"/>
-        </w:rPr>
-        <w:t xml:space="preserve">LA INMOBILIARIA</w:t>
-      </w:r>
-      <w:r>
-        <w:rPr>
-          <w:rFonts w:ascii="Arial MT" w:cs="Arial MT" w:eastAsia="Arial MT" w:hAnsi="Arial MT"/>
-          <w:sz w:val="22"/>
-          <w:szCs w:val="22"/>
-        </w:rPr>
-        <w:t xml:space="preserve"> y podrá hacer uso de cualquiera de ellos en calidad de servicios adicionales por demanda. Algunos de estos servicios adicionales podrán ser operados o ejecutados por terceras partes aliados de AUTENTIC SIGN. En virtud de lo anterior, estos terceros serán los responsables exclusivos por el funcionamiento u operación de dicho servicio adicional.</w:t>
-      </w:r>
-    </w:p>
-    <w:p/>
-    <w:p>
-      <w:pPr>
-        <w:pStyle w:val="ListParagraph"/>
-        <w:numPr>
-          <w:ilvl w:val="0"/>
-          <w:numId w:val="3"/>
-        </w:numPr>
-        <w:spacing w:before="0" w:after="240" w:line="240"/>
-        <w:jc w:val="both"/>
-      </w:pPr>
-      <w:r>
-        <w:rPr>
-          <w:rFonts w:ascii="Arial MT" w:cs="Arial MT" w:eastAsia="Arial MT" w:hAnsi="Arial MT"/>
-          <w:b/>
-          <w:bCs/>
-          <w:sz w:val="22"/>
-          <w:szCs w:val="22"/>
-        </w:rPr>
-        <w:t xml:space="preserve">Tarifas:</w:t>
-      </w:r>
-      <w:r>
-        <w:rPr>
-          <w:sz w:val="22"/>
-          <w:szCs w:val="22"/>
-        </w:rPr>
-        <w:t xml:space="preserve">  El valor que deba cancelar LA INMOBILIARIA por concepto de servicios adicionales, son los prestados actualmente por AUTENTIC SIGN, pero podrá ser a futuro cualquier otro proveedor que para el efecto ofrezca un mejor producto a un menor precio.</w:t>
-      </w:r>
-    </w:p>
-    <w:p>
-      <w:r>
-        <w:br/>
-      </w:r>
-    </w:p>
-    <w:tbl>
-      <w:tblPr>
-        <w:tblW w:type="pct" w:w="80%"/>
-        <w:jc w:val="center"/>
-        <w:tblBorders>
-          <w:top w:val="single" w:color="auto" w:sz="4"/>
-          <w:left w:val="single" w:color="auto" w:sz="4"/>
-          <w:bottom w:val="single" w:color="auto" w:sz="4"/>
-          <w:right w:val="single" w:color="auto" w:sz="4"/>
-          <w:insideH w:val="single" w:color="auto" w:sz="4"/>
-          <w:insideV w:val="single" w:color="auto" w:sz="4"/>
-        </w:tblBorders>
-      </w:tblPr>
-      <w:tblGrid>
-        <w:gridCol w:w="100"/>
-        <w:gridCol w:w="100"/>
-      </w:tblGrid>
-      <w:tr>
-        <w:trPr>
-          <w:trHeight w:val="600" w:hRule="exact"/>
-        </w:trPr>
-        <w:tc>
-          <w:tcPr>
-            <w:tcW w:type="pct" w:w="50%"/>
-            <w:shd w:fill="D9D9D9"/>
-            <w:vAlign w:val="center"/>
-          </w:tcPr>
-          <w:p>
-            <w:pPr>
-              <w:jc w:val="center"/>
-            </w:pPr>
-            <w:r>
-              <w:rPr>
-                <w:rFonts w:ascii="Arial MT" w:cs="Arial MT" w:eastAsia="Arial MT" w:hAnsi="Arial MT"/>
-                <w:b/>
-                <w:bCs/>
-                <w:sz w:val="22"/>
-                <w:szCs w:val="22"/>
-              </w:rPr>
-              <w:t xml:space="preserve">ENTIDAD VERIFICADORA</w:t>
-            </w:r>
-          </w:p>
-        </w:tc>
-        <w:tc>
-          <w:tcPr>
-            <w:tcW w:type="pct" w:w="30%"/>
-            <w:shd w:fill="D9D9D9"/>
-            <w:vAlign w:val="center"/>
-          </w:tcPr>
-          <w:p>
-            <w:pPr>
-              <w:jc w:val="center"/>
-            </w:pPr>
-            <w:r>
-              <w:rPr>
-                <w:rFonts w:ascii="Arial MT" w:cs="Arial MT" w:eastAsia="Arial MT" w:hAnsi="Arial MT"/>
-                <w:b/>
-                <w:bCs/>
-                <w:sz w:val="22"/>
-                <w:szCs w:val="22"/>
-              </w:rPr>
-              <w:t xml:space="preserve">VALOR</w:t>
-            </w:r>
-          </w:p>
-        </w:tc>
-      </w:tr>
-      <w:tr>
-        <w:trPr>
-          <w:trHeight w:val="500" w:hRule="exact"/>
-        </w:trPr>
-        <w:tc>
-          <w:tcPr>
-            <w:vAlign w:val="center"/>
-          </w:tcPr>
-          <w:p>
-            <w:pPr>
-              <w:jc w:val="center"/>
-            </w:pPr>
-            <w:r>
-              <w:rPr>
-                <w:rFonts w:ascii="Arial MT" w:cs="Arial MT" w:eastAsia="Arial MT" w:hAnsi="Arial MT"/>
-                <w:sz w:val="22"/>
-                <w:szCs w:val="22"/>
-              </w:rPr>
-              <w:t xml:space="preserve">OTP a celular autenticado (Centrales de Riesgo)</w:t>
-            </w:r>
-          </w:p>
-        </w:tc>
-        <w:tc>
-          <w:tcPr>
-            <w:vAlign w:val="center"/>
-          </w:tcPr>
-          <w:p>
-            <w:pPr>
-              <w:jc w:val="center"/>
-            </w:pPr>
-            <w:r>
-              <w:rPr>
-                <w:rFonts w:ascii="Arial MT" w:cs="Arial MT" w:eastAsia="Arial MT" w:hAnsi="Arial MT"/>
-                <w:sz w:val="22"/>
-                <w:szCs w:val="22"/>
-              </w:rPr>
-              <w:t xml:space="preserve">$2.500 por persona</w:t>
-            </w:r>
-          </w:p>
-        </w:tc>
-      </w:tr>
-      <w:tr>
-        <w:trPr>
-          <w:trHeight w:val="500" w:hRule="exact"/>
-        </w:trPr>
-        <w:tc>
-          <w:tcPr>
-            <w:vAlign w:val="center"/>
-          </w:tcPr>
-          <w:p>
-            <w:pPr>
-              <w:jc w:val="center"/>
-            </w:pPr>
-            <w:r>
-              <w:rPr>
-                <w:rFonts w:ascii="Arial MT" w:cs="Arial MT" w:eastAsia="Arial MT" w:hAnsi="Arial MT"/>
-                <w:sz w:val="22"/>
-                <w:szCs w:val="22"/>
-              </w:rPr>
-              <w:t xml:space="preserve">Preguntas de autenticación (Centrales de Riesgo)</w:t>
-            </w:r>
-          </w:p>
-        </w:tc>
-        <w:tc>
-          <w:tcPr>
-            <w:vAlign w:val="center"/>
-          </w:tcPr>
-          <w:p>
-            <w:pPr>
-              <w:jc w:val="center"/>
-            </w:pPr>
-            <w:r>
-              <w:rPr>
-                <w:rFonts w:ascii="Arial MT" w:cs="Arial MT" w:eastAsia="Arial MT" w:hAnsi="Arial MT"/>
-                <w:sz w:val="22"/>
-                <w:szCs w:val="22"/>
-              </w:rPr>
-              <w:t xml:space="preserve">$5.000 por persona</w:t>
-            </w:r>
-          </w:p>
-        </w:tc>
-      </w:tr>
-      <w:tr>
-        <w:trPr>
-          <w:trHeight w:val="500" w:hRule="exact"/>
-        </w:trPr>
-        <w:tc>
-          <w:tcPr>
-            <w:vAlign w:val="center"/>
-          </w:tcPr>
-          <w:p>
-            <w:pPr>
-              <w:jc w:val="center"/>
-            </w:pPr>
-            <w:r>
-              <w:rPr>
-                <w:rFonts w:ascii="Arial MT" w:cs="Arial MT" w:eastAsia="Arial MT" w:hAnsi="Arial MT"/>
-                <w:sz w:val="22"/>
-                <w:szCs w:val="22"/>
-              </w:rPr>
-              <w:t xml:space="preserve">Reconocimiento facial (Documento de identidad)</w:t>
-            </w:r>
-          </w:p>
-        </w:tc>
-        <w:tc>
-          <w:tcPr>
-            <w:vAlign w:val="center"/>
-          </w:tcPr>
-          <w:p>
-            <w:pPr>
-              <w:jc w:val="center"/>
-            </w:pPr>
-            <w:r>
-              <w:rPr>
-                <w:rFonts w:ascii="Arial MT" w:cs="Arial MT" w:eastAsia="Arial MT" w:hAnsi="Arial MT"/>
-                <w:sz w:val="22"/>
-                <w:szCs w:val="22"/>
-              </w:rPr>
               <w:t xml:space="preserve">$5.000 por persona</w:t>
             </w:r>
           </w:p>
@@ -2064,7 +2072,7 @@
           <w:sz w:val="22"/>
           <w:szCs w:val="22"/>
         </w:rPr>
-        <w:t xml:space="preserve"> El servicio de soporte técnico se prestará durante  la vigencia del convenio por parte de AUTENTIC SIGN. El soporte técnico será prestado única y exclusivamente en asuntos relacionados con la funcionalidad de AUTENTIC SIGN. El soporte no cubre la solución de asuntos relacionados con fallas en los equipos, fallas de conexión a internet, y en general, asuntos no relacionados con la programación de AUTENTIC SIGN. </w:t>
+        <w:t xml:space="preserve"> El servicio de soporte técnico se prestará durante la vigencia del convenio por parte de AUTENTIC SIGN. El soporte técnico será prestado única y exclusivamente en asuntos relacionados con la funcionalidad de AUTENTIC SIGN. El soporte no cubre la solución de asuntos relacionados con fallas en los equipos, fallas de conexión a internet, y en general, asuntos no relacionados con la programación de AUTENTIC SIGN. </w:t>
       </w:r>
     </w:p>
     <w:p/>
@@ -2488,7 +2496,7 @@
           <w:sz w:val="22"/>
           <w:szCs w:val="22"/>
         </w:rPr>
-        <w:t xml:space="preserve">En señal de conformidad se suscribe el presente documento en la ciudad de Cali el día VEINTITRÉS (23) JULIO de 2025.</w:t>
+        <w:t xml:space="preserve">En señal de conformidad se suscribe el presente documento en la ciudad de Cali el día VEINTISÉIS (26) SEPTIEMBRE de 2025.</w:t>
       </w:r>
     </w:p>
     <w:p>
@@ -2624,7 +2632,16 @@
                 <w:sz w:val="22"/>
                 <w:szCs w:val="22"/>
               </w:rPr>
-              <w:t xml:space="preserve">COMERCIALIZADORA EL POBLADO</w:t>
+            </w:r>
+          </w:p>
+          <w:p>
+            <w:r>
+              <w:rPr>
+                <w:rFonts w:ascii="Arial MT" w:cs="Arial MT" w:eastAsia="Arial MT" w:hAnsi="Arial MT"/>
+                <w:sz w:val="22"/>
+                <w:szCs w:val="22"/>
+              </w:rPr>
+              <w:t xml:space="preserve">NIT. 1.982.982</w:t>
             </w:r>
           </w:p>
         </w:tc>
@@ -2778,7 +2795,7 @@
     <w:sectPr>
       <w:headerReference w:type="default" r:id="rId6"/>
       <w:pgSz w:w="12240" w:h="15840" w:orient="portrait"/>
-      <w:pgMar w:top="1218" w:right="1202" w:bottom="278" w:left="1300" w:header="726" w:footer="0" w:gutter="0"/>
+      <w:pgMar w:top="1985" w:right="1202" w:bottom="1134" w:left="1300" w:header="726" w:footer="0" w:gutter="0"/>
       <w:pgNumType/>
       <w:docGrid w:linePitch="360"/>
     </w:sectPr>
@@ -2839,7 +2856,6 @@
         <w:sz w:val="22"/>
         <w:szCs w:val="22"/>
       </w:rPr>
-      <w:t xml:space="preserve">FD-5235</w:t>
     </w:r>
   </w:p>
 </w:hdr>

</xml_diff>